<commit_message>
Cleaned language and a few more screen caps.
</commit_message>
<xml_diff>
--- a/Quick Start.docx
+++ b/Quick Start.docx
@@ -19,24 +19,21 @@
         </w:numPr>
       </w:pPr>
       <w:r>
-        <w:t xml:space="preserve">Run </w:t>
+        <w:t>Go to the …/GSP/</w:t>
       </w:r>
       <w:proofErr w:type="spellStart"/>
       <w:r>
-        <w:t>sysplotter.m</w:t>
+        <w:t>ProgramFiles</w:t>
       </w:r>
       <w:proofErr w:type="spellEnd"/>
       <w:r>
-        <w:t>, which is in …/GSP/</w:t>
+        <w:t xml:space="preserve">/v4.2 in </w:t>
       </w:r>
       <w:proofErr w:type="spellStart"/>
       <w:r>
-        <w:t>ProgramFiles</w:t>
+        <w:t>matlab</w:t>
       </w:r>
       <w:proofErr w:type="spellEnd"/>
-      <w:r>
-        <w:t>/v4.2</w:t>
-      </w:r>
     </w:p>
     <w:p>
       <w:pPr>
@@ -47,14 +44,53 @@
         </w:numPr>
       </w:pPr>
       <w:r>
+        <w:t xml:space="preserve">Run </w:t>
+      </w:r>
+      <w:proofErr w:type="spellStart"/>
+      <w:r>
+        <w:t>sysplotter.m</w:t>
+      </w:r>
+      <w:proofErr w:type="spellEnd"/>
+      <w:r>
+        <w:t>, which is in …/GSP/</w:t>
+      </w:r>
+      <w:proofErr w:type="spellStart"/>
+      <w:r>
+        <w:t>ProgramFiles</w:t>
+      </w:r>
+      <w:proofErr w:type="spellEnd"/>
+      <w:r>
+        <w:t>/v4.2</w:t>
+      </w:r>
+    </w:p>
+    <w:p>
+      <w:pPr>
+        <w:pStyle w:val="ListParagraph"/>
+        <w:numPr>
+          <w:ilvl w:val="0"/>
+          <w:numId w:val="1"/>
+        </w:numPr>
+      </w:pPr>
+      <w:r>
         <w:t xml:space="preserve">The first time you start it up, the following screen will appear. </w:t>
+      </w:r>
+      <w:r>
+        <w:t xml:space="preserve"> (if you want to get back to this screen, you can run </w:t>
+      </w:r>
+      <w:proofErr w:type="spellStart"/>
+      <w:r>
+        <w:t>sysplotter_config.m</w:t>
+      </w:r>
+      <w:proofErr w:type="spellEnd"/>
+      <w:r>
+        <w:t>)</w:t>
       </w:r>
       <w:r>
         <w:rPr>
           <w:noProof/>
         </w:rPr>
         <w:drawing>
-          <wp:inline distT="0" distB="0" distL="0" distR="0" wp14:anchorId="61EE64B4" wp14:editId="67439607">
+          <wp:inline distT="0" distB="0" distL="0" distR="0" wp14:anchorId="431C6121" wp14:editId="32C7023C">
             <wp:extent cx="5429250" cy="2914650"/>
             <wp:effectExtent l="0" t="0" r="0" b="0"/>
             <wp:docPr id="1" name="Picture 1"/>
@@ -90,49 +126,57 @@
         </w:drawing>
       </w:r>
       <w:r>
-        <w:t xml:space="preserve"> We recommend you make your own user directory (in the …/GSP/v4/</w:t>
+        <w:t xml:space="preserve"> </w:t>
+      </w:r>
+    </w:p>
+    <w:p>
+      <w:pPr>
+        <w:pStyle w:val="ListParagraph"/>
+        <w:numPr>
+          <w:ilvl w:val="0"/>
+          <w:numId w:val="1"/>
+        </w:numPr>
+      </w:pPr>
+      <w:r>
+        <w:t xml:space="preserve">Use the first “...” box to select your user directory. You can use the </w:t>
       </w:r>
       <w:proofErr w:type="spellStart"/>
       <w:r>
+        <w:t>GenericUser</w:t>
+      </w:r>
+      <w:proofErr w:type="spellEnd"/>
+      <w:r>
+        <w:t xml:space="preserve"> directory in </w:t>
+      </w:r>
+      <w:proofErr w:type="spellStart"/>
+      <w:r>
         <w:t>UserFiles</w:t>
       </w:r>
       <w:proofErr w:type="spellEnd"/>
       <w:r>
-        <w:t xml:space="preserve"> folder), which must contain 3 folders, “</w:t>
-      </w:r>
-      <w:proofErr w:type="spellStart"/>
-      <w:r>
-        <w:t>Shape_Changes</w:t>
-      </w:r>
-      <w:proofErr w:type="spellEnd"/>
-      <w:r>
-        <w:t>”, “Stretches”, and “Systems”.</w:t>
-      </w:r>
-      <w:r>
-        <w:t xml:space="preserve">  The location of the Hodge-Helmholtz, and </w:t>
-      </w:r>
-      <w:proofErr w:type="spellStart"/>
-      <w:r>
-        <w:t>Refpoint</w:t>
-      </w:r>
-      <w:proofErr w:type="spellEnd"/>
-      <w:r>
-        <w:t xml:space="preserve"> Optimizer folders should be in …/GSP/</w:t>
-      </w:r>
-      <w:proofErr w:type="spellStart"/>
-      <w:r>
-        <w:t>Programfiles</w:t>
-      </w:r>
-      <w:proofErr w:type="spellEnd"/>
-      <w:r>
-        <w:t xml:space="preserve">/v4.2/ Before you hit “OK”, your screen will look something like this </w:t>
+        <w:t>/v4/, but we recommend that you make a copy of this directory with your name and work in the copy. (This lets you share your work environment with someone else by simply giving them your user folder).</w:t>
+      </w:r>
+    </w:p>
+    <w:p>
+      <w:pPr>
+        <w:pStyle w:val="ListParagraph"/>
+        <w:numPr>
+          <w:ilvl w:val="0"/>
+          <w:numId w:val="1"/>
+        </w:numPr>
+      </w:pPr>
+      <w:r>
+        <w:t>This dialog checks to make sure that you have selected a user folder with the necessary subfolders, then lets you click “OK”</w:t>
+      </w:r>
+      <w:r>
+        <w:t xml:space="preserve"> </w:t>
       </w:r>
       <w:r>
         <w:rPr>
           <w:noProof/>
         </w:rPr>
         <w:drawing>
-          <wp:inline distT="0" distB="0" distL="0" distR="0" wp14:anchorId="2B9A9514" wp14:editId="6DAAF4B8">
+          <wp:inline distT="0" distB="0" distL="0" distR="0" wp14:anchorId="17AD8A12" wp14:editId="779698F2">
             <wp:extent cx="5448300" cy="2886075"/>
             <wp:effectExtent l="0" t="0" r="0" b="9525"/>
             <wp:docPr id="2" name="Picture 2"/>
@@ -193,7 +237,7 @@
           <w:noProof/>
         </w:rPr>
         <w:drawing>
-          <wp:inline distT="0" distB="0" distL="0" distR="0" wp14:anchorId="1D6A31C1" wp14:editId="650CDF5E">
+          <wp:inline distT="0" distB="0" distL="0" distR="0" wp14:anchorId="677675E5" wp14:editId="4695C74E">
             <wp:extent cx="4822105" cy="3762375"/>
             <wp:effectExtent l="0" t="0" r="0" b="0"/>
             <wp:docPr id="3" name="Picture 3"/>
@@ -235,6 +279,7 @@
         <w:pStyle w:val="Heading1"/>
       </w:pPr>
       <w:r>
+        <w:lastRenderedPageBreak/>
         <w:t>Loading</w:t>
       </w:r>
       <w:r>
@@ -250,32 +295,29 @@
         </w:numPr>
       </w:pPr>
       <w:r>
-        <w:t xml:space="preserve">Select the system you want to analyze from the “Select System” menu, we’ll go with the </w:t>
-      </w:r>
-      <w:r>
-        <w:t>“Low Re 3-link ideal” swimming snake system</w:t>
-      </w:r>
-      <w:r>
-        <w:t xml:space="preserve">.  For making your own systems, just follow the </w:t>
-      </w:r>
-      <w:r>
-        <w:lastRenderedPageBreak/>
-        <w:t>formatting found in the examples and put them in your …/</w:t>
-      </w:r>
-      <w:proofErr w:type="spellStart"/>
-      <w:r>
-        <w:t>Userfiles</w:t>
-      </w:r>
-      <w:proofErr w:type="spellEnd"/>
-      <w:r>
-        <w:t>/Systems folder</w:t>
+        <w:t xml:space="preserve">Select the system you want to analyze from the “Select System” menu, </w:t>
+      </w:r>
+      <w:r>
+        <w:t>e.g.,</w:t>
+      </w:r>
+      <w:r>
+        <w:t xml:space="preserve"> the </w:t>
+      </w:r>
+      <w:r>
+        <w:t>“3-link Viscous Swimmer</w:t>
+      </w:r>
+      <w:r>
+        <w:t>”</w:t>
+      </w:r>
+      <w:r>
+        <w:t>.</w:t>
       </w:r>
       <w:r>
         <w:rPr>
           <w:noProof/>
         </w:rPr>
         <w:drawing>
-          <wp:inline distT="0" distB="0" distL="0" distR="0">
+          <wp:inline distT="0" distB="0" distL="0" distR="0" wp14:anchorId="7B0BD180" wp14:editId="0F71175C">
             <wp:extent cx="5934075" cy="4629150"/>
             <wp:effectExtent l="0" t="0" r="9525" b="0"/>
             <wp:docPr id="9" name="Picture 9"/>
@@ -347,7 +389,7 @@
           <w:noProof/>
         </w:rPr>
         <w:drawing>
-          <wp:inline distT="0" distB="0" distL="0" distR="0">
+          <wp:inline distT="0" distB="0" distL="0" distR="0" wp14:anchorId="0099E1A4" wp14:editId="2A72136A">
             <wp:extent cx="5943600" cy="4629150"/>
             <wp:effectExtent l="0" t="0" r="0" b="0"/>
             <wp:docPr id="10" name="Picture 10"/>
@@ -405,15 +447,7 @@
         </w:numPr>
       </w:pPr>
       <w:r>
-        <w:t xml:space="preserve">If you have a Stretch you’d like to apply to your system, repeat the process with the “Stretch” </w:t>
-      </w:r>
-      <w:proofErr w:type="gramStart"/>
-      <w:r>
-        <w:t>menu</w:t>
-      </w:r>
-      <w:proofErr w:type="gramEnd"/>
-      <w:r>
-        <w:t>.</w:t>
+        <w:t>Ignore the “Stretch” menu for now</w:t>
       </w:r>
     </w:p>
     <w:p>
@@ -426,41 +460,6 @@
       </w:pPr>
       <w:r>
         <w:t>Now you’re ready to start plotting and analyzing.</w:t>
-      </w:r>
-    </w:p>
-    <w:p>
-      <w:r>
-        <w:rPr>
-          <w:b/>
-        </w:rPr>
-        <w:t xml:space="preserve">Notes: </w:t>
-      </w:r>
-      <w:r>
-        <w:t xml:space="preserve">To quickly find or edit your system or shape change files, the “Edit Sys” and “Edit </w:t>
-      </w:r>
-      <w:proofErr w:type="spellStart"/>
-      <w:r>
-        <w:t>ShCh</w:t>
-      </w:r>
-      <w:proofErr w:type="spellEnd"/>
-      <w:r>
-        <w:t xml:space="preserve">” buttons to the left of the drop-down menus are handy.  Also, if you have </w:t>
-      </w:r>
-      <w:proofErr w:type="spellStart"/>
-      <w:r>
-        <w:t>sysplotter</w:t>
-      </w:r>
-      <w:proofErr w:type="spellEnd"/>
-      <w:r>
-        <w:t xml:space="preserve"> running, and you add new files to your </w:t>
-      </w:r>
-      <w:proofErr w:type="spellStart"/>
-      <w:r>
-        <w:t>UserFiles</w:t>
-      </w:r>
-      <w:proofErr w:type="spellEnd"/>
-      <w:r>
-        <w:t xml:space="preserve"> folder, hit the “Refresh” button to the right of the menus to see them.</w:t>
       </w:r>
     </w:p>
     <w:p>
@@ -486,66 +485,21 @@
       </w:r>
     </w:p>
     <w:p>
-      <w:pPr>
-        <w:pStyle w:val="Heading2"/>
-      </w:pPr>
-      <w:r>
-        <w:t>Vector Fields</w:t>
-      </w:r>
-    </w:p>
-    <w:p>
-      <w:r>
-        <w:t>For looking at the vector field of the system’s local connection, use the check boxes in the Vector Row, and hit the “Plot” button in its column.</w:t>
+      <w:r>
+        <w:t>Generate plots by selecting the corresponding checkboxes, then clicking the “plot” button. There are three sets of checkboxes (each with their own plot button), so that you can easily go back and forth between different sets of plots.</w:t>
       </w:r>
       <w:r>
         <w:t xml:space="preserve"> </w:t>
       </w:r>
-      <w:r>
-        <w:rPr>
-          <w:b/>
-        </w:rPr>
-        <w:t>Note:</w:t>
-      </w:r>
-      <w:r>
-        <w:t xml:space="preserve"> The uncheck</w:t>
-      </w:r>
-      <w:r>
-        <w:t>ed</w:t>
-      </w:r>
-      <w:r>
-        <w:t xml:space="preserve"> boxes to the immediate right of the checked boxes highlighted </w:t>
-      </w:r>
-      <w:r>
-        <w:t xml:space="preserve">in the </w:t>
-      </w:r>
-      <w:r>
-        <w:t xml:space="preserve">circle are for visualizing the vector field in optimal coordinates (using the Hodge-Helmholtz and the </w:t>
-      </w:r>
-      <w:proofErr w:type="spellStart"/>
-      <w:r>
-        <w:t>Refpoint</w:t>
-      </w:r>
-      <w:proofErr w:type="spellEnd"/>
-      <w:r>
-        <w:t xml:space="preserve"> Optimizer). </w:t>
-      </w:r>
-      <w:r>
-        <w:t xml:space="preserve"> This is the case for all three of the plotting columns.</w:t>
-      </w:r>
-      <w:r>
-        <w:t xml:space="preserve"> </w:t>
-      </w:r>
-    </w:p>
-    <w:p>
       <w:r>
         <w:rPr>
           <w:noProof/>
         </w:rPr>
         <w:drawing>
-          <wp:inline distT="0" distB="0" distL="0" distR="0">
-            <wp:extent cx="5943600" cy="4648200"/>
+          <wp:inline distT="0" distB="0" distL="0" distR="0" wp14:anchorId="34B518FB" wp14:editId="74BB4DDC">
+            <wp:extent cx="5943600" cy="4480560"/>
             <wp:effectExtent l="0" t="0" r="0" b="0"/>
-            <wp:docPr id="11" name="Picture 11"/>
+            <wp:docPr id="4" name="Picture 4"/>
             <wp:cNvGraphicFramePr>
               <a:graphicFrameLocks xmlns:a="http://schemas.openxmlformats.org/drawingml/2006/main" noChangeAspect="1"/>
             </wp:cNvGraphicFramePr>
@@ -553,7 +507,7 @@
               <a:graphicData uri="http://schemas.openxmlformats.org/drawingml/2006/picture">
                 <pic:pic xmlns:pic="http://schemas.openxmlformats.org/drawingml/2006/picture">
                   <pic:nvPicPr>
-                    <pic:cNvPr id="0" name="Picture 8"/>
+                    <pic:cNvPr id="0" name="Picture 1"/>
                     <pic:cNvPicPr>
                       <a:picLocks noChangeAspect="1" noChangeArrowheads="1"/>
                     </pic:cNvPicPr>
@@ -574,7 +528,7 @@
                   <pic:spPr bwMode="auto">
                     <a:xfrm>
                       <a:off x="0" y="0"/>
-                      <a:ext cx="5943600" cy="4648200"/>
+                      <a:ext cx="5943600" cy="4480560"/>
                     </a:xfrm>
                     <a:prstGeom prst="rect">
                       <a:avLst/>
@@ -593,23 +547,21 @@
     </w:p>
     <w:p>
       <w:r>
-        <w:t>The lonesome top checkbox in the circle indicates if any of the 6 boxes below it will be displayed when the “Plot” button is hit.  The first row of check boxes below the top one are for showing vector field graphs for motion in the x direction.  As seen below, where we plot the normal and optimal coordinate vector fields for motion in the x direction. The next row corresponds to the y direction, and the final third row, the theta direction.</w:t>
-      </w:r>
-    </w:p>
-    <w:p>
-      <w:pPr>
-        <w:jc w:val="center"/>
-      </w:pPr>
+        <w:lastRenderedPageBreak/>
+        <w:t>Each category of plots has a master-checkbox that toggles the whole block on and off</w:t>
+      </w:r>
+      <w:r>
+        <w:t xml:space="preserve"> </w:t>
+      </w:r>
       <w:r>
         <w:rPr>
           <w:noProof/>
         </w:rPr>
-        <w:lastRenderedPageBreak/>
         <w:drawing>
-          <wp:inline distT="0" distB="0" distL="0" distR="0">
-            <wp:extent cx="6168316" cy="3762375"/>
-            <wp:effectExtent l="0" t="0" r="4445" b="0"/>
-            <wp:docPr id="13" name="Picture 13"/>
+          <wp:inline distT="0" distB="0" distL="0" distR="0" wp14:anchorId="4701B47D" wp14:editId="6FE4DFBC">
+            <wp:extent cx="1524000" cy="5314950"/>
+            <wp:effectExtent l="0" t="0" r="0" b="0"/>
+            <wp:docPr id="6" name="Picture 6"/>
             <wp:cNvGraphicFramePr>
               <a:graphicFrameLocks xmlns:a="http://schemas.openxmlformats.org/drawingml/2006/main" noChangeAspect="1"/>
             </wp:cNvGraphicFramePr>
@@ -617,12 +569,12 @@
               <a:graphicData uri="http://schemas.openxmlformats.org/drawingml/2006/picture">
                 <pic:pic xmlns:pic="http://schemas.openxmlformats.org/drawingml/2006/picture">
                   <pic:nvPicPr>
-                    <pic:cNvPr id="0" name="Picture 10"/>
+                    <pic:cNvPr id="0" name="Picture 3"/>
                     <pic:cNvPicPr>
                       <a:picLocks noChangeAspect="1" noChangeArrowheads="1"/>
                     </pic:cNvPicPr>
                   </pic:nvPicPr>
-                  <pic:blipFill rotWithShape="1">
+                  <pic:blipFill>
                     <a:blip r:embed="rId11">
                       <a:extLst>
                         <a:ext uri="{28A0092B-C50C-407E-A947-70E740481C1C}">
@@ -630,13 +582,15 @@
                         </a:ext>
                       </a:extLst>
                     </a:blip>
-                    <a:srcRect b="21971"/>
-                    <a:stretch/>
+                    <a:srcRect/>
+                    <a:stretch>
+                      <a:fillRect/>
+                    </a:stretch>
                   </pic:blipFill>
                   <pic:spPr bwMode="auto">
                     <a:xfrm>
                       <a:off x="0" y="0"/>
-                      <a:ext cx="6231008" cy="3800614"/>
+                      <a:ext cx="1524000" cy="5314950"/>
                     </a:xfrm>
                     <a:prstGeom prst="rect">
                       <a:avLst/>
@@ -645,11 +599,6 @@
                     <a:ln>
                       <a:noFill/>
                     </a:ln>
-                    <a:extLst>
-                      <a:ext uri="{53640926-AAD7-44D8-BBD7-CCE9431645EC}">
-                        <a14:shadowObscured xmlns:a14="http://schemas.microsoft.com/office/drawing/2010/main"/>
-                      </a:ext>
-                    </a:extLst>
                   </pic:spPr>
                 </pic:pic>
               </a:graphicData>
@@ -659,6 +608,11 @@
       </w:r>
     </w:p>
     <w:p>
+      <w:r>
+        <w:t>The Vector, Height function, BVI, and Displacement each have two columns; the left column plots the data exactly as it is specified in the system file, the right column plots it in the optimized coordinate system. Their three rows are their x, y, and theta components.</w:t>
+      </w:r>
+    </w:p>
+    <w:p>
       <w:pPr>
         <w:rPr>
           <w:rFonts w:asciiTheme="majorHAnsi" w:eastAsiaTheme="majorEastAsia" w:hAnsiTheme="majorHAnsi" w:cstheme="majorBidi"/>
@@ -677,49 +631,21 @@
       </w:pPr>
       <w:r>
         <w:lastRenderedPageBreak/>
-        <w:t>Height Functions</w:t>
-      </w:r>
-    </w:p>
-    <w:p>
-      <w:r>
-        <w:t xml:space="preserve">Similar to the vector field visualizations, height functions can be visualized using </w:t>
-      </w:r>
-      <w:proofErr w:type="spellStart"/>
-      <w:r>
-        <w:t>sysplotter</w:t>
-      </w:r>
-      <w:proofErr w:type="spellEnd"/>
-      <w:r>
-        <w:t xml:space="preserve"> as well.  Their check boxes are below the vector field check boxes, highlighted in the image below.  The one difference between these check boxes however, is the presence of 3 radio buttons to the left.  The top one</w:t>
-      </w:r>
-      <w:r>
-        <w:t xml:space="preserve"> (see orange arrow)</w:t>
-      </w:r>
-      <w:r>
-        <w:t xml:space="preserve"> selected here, displays</w:t>
-      </w:r>
-      <w:r>
-        <w:t xml:space="preserve"> the height function for the corrected-body-velocity-integral</w:t>
-      </w:r>
-      <w:r>
-        <w:t xml:space="preserve"> (</w:t>
-      </w:r>
-      <w:proofErr w:type="spellStart"/>
-      <w:r>
-        <w:t>cBVI</w:t>
-      </w:r>
-      <w:proofErr w:type="spellEnd"/>
-      <w:r>
-        <w:t>)</w:t>
-      </w:r>
-      <w:r>
-        <w:t>.  The one immediately below it only</w:t>
-      </w:r>
-      <w:r>
-        <w:t xml:space="preserve"> shows the BVI (not incorporating Lie-Bracket effects).  The bottom radio button causes the plots to only display the integral of the Li</w:t>
-      </w:r>
-      <w:r>
-        <w:t>e-Bracket, the correction factor.</w:t>
+        <w:t>Vector Fields</w:t>
+      </w:r>
+    </w:p>
+    <w:p>
+      <w:r>
+        <w:t>The “Vector” block plots the connection vector fields for the system, overlaid with the gait cycle selected</w:t>
+      </w:r>
+      <w:r>
+        <w:t>.</w:t>
+      </w:r>
+      <w:r>
+        <w:t xml:space="preserve"> </w:t>
+      </w:r>
+      <w:r>
+        <w:t>Here, all three fields are plotted in original coordinates</w:t>
       </w:r>
     </w:p>
     <w:p>
@@ -728,10 +654,10 @@
           <w:noProof/>
         </w:rPr>
         <w:drawing>
-          <wp:inline distT="0" distB="0" distL="0" distR="0">
+          <wp:inline distT="0" distB="0" distL="0" distR="0" wp14:anchorId="755FA43F" wp14:editId="712CE8F3">
             <wp:extent cx="5943600" cy="4648200"/>
             <wp:effectExtent l="0" t="0" r="0" b="0"/>
-            <wp:docPr id="12" name="Picture 12"/>
+            <wp:docPr id="11" name="Picture 11"/>
             <wp:cNvGraphicFramePr>
               <a:graphicFrameLocks xmlns:a="http://schemas.openxmlformats.org/drawingml/2006/main" noChangeAspect="1"/>
             </wp:cNvGraphicFramePr>
@@ -739,7 +665,7 @@
               <a:graphicData uri="http://schemas.openxmlformats.org/drawingml/2006/picture">
                 <pic:pic xmlns:pic="http://schemas.openxmlformats.org/drawingml/2006/picture">
                   <pic:nvPicPr>
-                    <pic:cNvPr id="0" name="Picture 9"/>
+                    <pic:cNvPr id="0" name="Picture 8"/>
                     <pic:cNvPicPr>
                       <a:picLocks noChangeAspect="1" noChangeArrowheads="1"/>
                     </pic:cNvPicPr>
@@ -779,62 +705,28 @@
     </w:p>
     <w:p>
       <w:pPr>
-        <w:rPr>
-          <w:rFonts w:asciiTheme="majorHAnsi" w:eastAsiaTheme="majorEastAsia" w:hAnsiTheme="majorHAnsi" w:cstheme="majorBidi"/>
-          <w:color w:val="2E74B5" w:themeColor="accent1" w:themeShade="BF"/>
-          <w:sz w:val="26"/>
-          <w:szCs w:val="26"/>
-        </w:rPr>
-      </w:pPr>
-      <w:r>
-        <w:br w:type="page"/>
-      </w:r>
-    </w:p>
-    <w:p>
-      <w:pPr>
-        <w:pStyle w:val="Heading2"/>
-      </w:pPr>
+        <w:jc w:val="center"/>
+      </w:pPr>
+    </w:p>
+    <w:p>
+      <w:proofErr w:type="gramStart"/>
       <w:r>
         <w:lastRenderedPageBreak/>
-        <w:t>BVI (Body-Velocity-Integral)</w:t>
-      </w:r>
-    </w:p>
-    <w:p>
-      <w:r>
-        <w:t xml:space="preserve">Similar to plotting the vector fields.  However, in the image below, we demonstrate plotting the BVI in both normal </w:t>
-      </w:r>
-      <w:r>
-        <w:t>coordinates</w:t>
-      </w:r>
-      <w:r>
-        <w:t xml:space="preserve"> (the left check boxes and the left plots), and optimized (right check boxes and right plots).</w:t>
-      </w:r>
-      <w:r>
-        <w:t xml:space="preserve">  </w:t>
-      </w:r>
-      <w:r>
-        <w:rPr>
-          <w:b/>
-        </w:rPr>
-        <w:t xml:space="preserve">Note: </w:t>
-      </w:r>
-      <w:r>
-        <w:t>To give a body velocity integral, a shape change must be specified.  The system needs a set of joint motions to integrate over.</w:t>
-      </w:r>
-    </w:p>
-    <w:p>
-      <w:pPr>
-        <w:pStyle w:val="Heading2"/>
-      </w:pPr>
+        <w:t>and</w:t>
+      </w:r>
+      <w:proofErr w:type="gramEnd"/>
+      <w:r>
+        <w:t xml:space="preserve"> here, the x component is plotted in original and optimized coordinates.</w:t>
+      </w:r>
       <w:r>
         <w:rPr>
           <w:noProof/>
         </w:rPr>
         <w:drawing>
-          <wp:inline distT="0" distB="0" distL="0" distR="0">
-            <wp:extent cx="5943600" cy="4629150"/>
-            <wp:effectExtent l="0" t="0" r="0" b="0"/>
-            <wp:docPr id="15" name="Picture 15"/>
+          <wp:inline distT="0" distB="0" distL="0" distR="0" wp14:anchorId="62F1B5A0" wp14:editId="6DD1A4FF">
+            <wp:extent cx="6168316" cy="3762375"/>
+            <wp:effectExtent l="0" t="0" r="4445" b="0"/>
+            <wp:docPr id="13" name="Picture 13"/>
             <wp:cNvGraphicFramePr>
               <a:graphicFrameLocks xmlns:a="http://schemas.openxmlformats.org/drawingml/2006/main" noChangeAspect="1"/>
             </wp:cNvGraphicFramePr>
@@ -842,12 +734,12 @@
               <a:graphicData uri="http://schemas.openxmlformats.org/drawingml/2006/picture">
                 <pic:pic xmlns:pic="http://schemas.openxmlformats.org/drawingml/2006/picture">
                   <pic:nvPicPr>
-                    <pic:cNvPr id="0" name="Picture 12"/>
+                    <pic:cNvPr id="0" name="Picture 10"/>
                     <pic:cNvPicPr>
                       <a:picLocks noChangeAspect="1" noChangeArrowheads="1"/>
                     </pic:cNvPicPr>
                   </pic:nvPicPr>
-                  <pic:blipFill>
+                  <pic:blipFill rotWithShape="1">
                     <a:blip r:embed="rId13">
                       <a:extLst>
                         <a:ext uri="{28A0092B-C50C-407E-A947-70E740481C1C}">
@@ -855,15 +747,13 @@
                         </a:ext>
                       </a:extLst>
                     </a:blip>
-                    <a:srcRect/>
-                    <a:stretch>
-                      <a:fillRect/>
-                    </a:stretch>
+                    <a:srcRect b="21971"/>
+                    <a:stretch/>
                   </pic:blipFill>
                   <pic:spPr bwMode="auto">
                     <a:xfrm>
                       <a:off x="0" y="0"/>
-                      <a:ext cx="5943600" cy="4629150"/>
+                      <a:ext cx="6231008" cy="3800614"/>
                     </a:xfrm>
                     <a:prstGeom prst="rect">
                       <a:avLst/>
@@ -872,6 +762,11 @@
                     <a:ln>
                       <a:noFill/>
                     </a:ln>
+                    <a:extLst>
+                      <a:ext uri="{53640926-AAD7-44d8-BBD7-CCE9431645EC}">
+                        <a14:shadowObscured xmlns="" xmlns:mo="http://schemas.microsoft.com/office/mac/office/2008/main" xmlns:mv="urn:schemas-microsoft-com:mac:vml" xmlns:o="urn:schemas-microsoft-com:office:office" xmlns:v="urn:schemas-microsoft-com:vml" xmlns:w10="urn:schemas-microsoft-com:office:word" xmlns:w="http://schemas.openxmlformats.org/wordprocessingml/2006/main" xmlns:a14="http://schemas.microsoft.com/office/drawing/2010/main"/>
+                      </a:ext>
+                    </a:extLst>
                   </pic:spPr>
                 </pic:pic>
               </a:graphicData>
@@ -899,12 +794,29 @@
       </w:pPr>
       <w:r>
         <w:lastRenderedPageBreak/>
-        <w:t>Displacement</w:t>
-      </w:r>
-    </w:p>
-    <w:p>
-      <w:r>
-        <w:t>To see the displacement of the center of mass, use the displacement visualizations.</w:t>
+        <w:t>Height Functions</w:t>
+      </w:r>
+    </w:p>
+    <w:p>
+      <w:r>
+        <w:t>The height functions work like the connection vector fields, except that there is a radio button for toggling between the</w:t>
+      </w:r>
+      <w:r>
+        <w:t xml:space="preserve"> height functions giving the</w:t>
+      </w:r>
+      <w:r>
+        <w:t xml:space="preserve"> </w:t>
+      </w:r>
+      <w:proofErr w:type="spellStart"/>
+      <w:r>
+        <w:t>cBVI</w:t>
+      </w:r>
+      <w:proofErr w:type="spellEnd"/>
+      <w:r>
+        <w:t xml:space="preserve"> (the total curvature, with both curl and Lie Bracket components)</w:t>
+      </w:r>
+      <w:r>
+        <w:t>, the BVI (curl only) and the correcting factor (the Lie bracket only).</w:t>
       </w:r>
     </w:p>
     <w:p>
@@ -913,10 +825,10 @@
           <w:noProof/>
         </w:rPr>
         <w:drawing>
-          <wp:inline distT="0" distB="0" distL="0" distR="0">
-            <wp:extent cx="5943600" cy="4619625"/>
-            <wp:effectExtent l="0" t="0" r="0" b="9525"/>
-            <wp:docPr id="16" name="Picture 16"/>
+          <wp:inline distT="0" distB="0" distL="0" distR="0" wp14:anchorId="1EB3BDBB" wp14:editId="70826268">
+            <wp:extent cx="5943600" cy="4648200"/>
+            <wp:effectExtent l="0" t="0" r="0" b="0"/>
+            <wp:docPr id="12" name="Picture 12"/>
             <wp:cNvGraphicFramePr>
               <a:graphicFrameLocks xmlns:a="http://schemas.openxmlformats.org/drawingml/2006/main" noChangeAspect="1"/>
             </wp:cNvGraphicFramePr>
@@ -924,7 +836,7 @@
               <a:graphicData uri="http://schemas.openxmlformats.org/drawingml/2006/picture">
                 <pic:pic xmlns:pic="http://schemas.openxmlformats.org/drawingml/2006/picture">
                   <pic:nvPicPr>
-                    <pic:cNvPr id="0" name="Picture 13"/>
+                    <pic:cNvPr id="0" name="Picture 9"/>
                     <pic:cNvPicPr>
                       <a:picLocks noChangeAspect="1" noChangeArrowheads="1"/>
                     </pic:cNvPicPr>
@@ -945,7 +857,7 @@
                   <pic:spPr bwMode="auto">
                     <a:xfrm>
                       <a:off x="0" y="0"/>
-                      <a:ext cx="5943600" cy="4619625"/>
+                      <a:ext cx="5943600" cy="4648200"/>
                     </a:xfrm>
                     <a:prstGeom prst="rect">
                       <a:avLst/>
@@ -981,60 +893,46 @@
       </w:pPr>
       <w:r>
         <w:lastRenderedPageBreak/>
-        <w:t>Beta\</w:t>
-      </w:r>
-      <m:oMath>
-        <m:acc>
-          <m:accPr>
-            <m:chr m:val="̇"/>
-            <m:ctrlPr>
-              <w:rPr>
-                <w:rFonts w:ascii="Cambria Math" w:hAnsi="Cambria Math"/>
-                <w:i/>
-              </w:rPr>
-            </m:ctrlPr>
-          </m:accPr>
-          <m:e>
-            <m:r>
-              <m:rPr>
-                <m:sty m:val="p"/>
-              </m:rPr>
-              <w:rPr>
-                <w:rFonts w:ascii="Cambria Math" w:hAnsi="Cambria Math"/>
-              </w:rPr>
-              <m:t>Beta</m:t>
-            </m:r>
-          </m:e>
-        </m:acc>
-      </m:oMath>
-    </w:p>
-    <w:p>
-      <w:r>
-        <w:t xml:space="preserve">This shows the height-function of the beta variable </w:t>
-      </w:r>
-      <w:r>
-        <w:t>(and its derivative</w:t>
-      </w:r>
-      <w:r>
-        <w:t>, not shown below</w:t>
-      </w:r>
-      <w:r>
-        <w:t>)</w:t>
-      </w:r>
-      <w:r>
-        <w:t xml:space="preserve"> used to create the optimal coordinate.</w:t>
-      </w:r>
-    </w:p>
-    <w:p>
+        <w:t>BVI (Body-Velocity-Integral)</w:t>
+      </w:r>
+    </w:p>
+    <w:p>
+      <w:r>
+        <w:t xml:space="preserve">This block gives the time history of the BVI over the course of the gait (the </w:t>
+      </w:r>
+      <w:proofErr w:type="spellStart"/>
+      <w:r>
+        <w:t>cBVI</w:t>
+      </w:r>
+      <w:proofErr w:type="spellEnd"/>
+      <w:r>
+        <w:t xml:space="preserve"> is not defined over the course of the gait, so there is no option to display it) </w:t>
+      </w:r>
+      <w:proofErr w:type="gramStart"/>
+      <w:r>
+        <w:t>This</w:t>
+      </w:r>
+      <w:proofErr w:type="gramEnd"/>
+      <w:r>
+        <w:t xml:space="preserve"> display was included during development of the coordinate optimization (to show why it matters), and is probably not very useful any more</w:t>
+      </w:r>
+      <w:r>
+        <w:t>.</w:t>
+      </w:r>
+    </w:p>
+    <w:p>
+      <w:pPr>
+        <w:pStyle w:val="Heading2"/>
+      </w:pPr>
       <w:r>
         <w:rPr>
           <w:noProof/>
         </w:rPr>
         <w:drawing>
-          <wp:inline distT="0" distB="0" distL="0" distR="0">
+          <wp:inline distT="0" distB="0" distL="0" distR="0" wp14:anchorId="550627D1" wp14:editId="68325677">
             <wp:extent cx="5943600" cy="4629150"/>
             <wp:effectExtent l="0" t="0" r="0" b="0"/>
-            <wp:docPr id="17" name="Picture 17"/>
+            <wp:docPr id="15" name="Picture 15"/>
             <wp:cNvGraphicFramePr>
               <a:graphicFrameLocks xmlns:a="http://schemas.openxmlformats.org/drawingml/2006/main" noChangeAspect="1"/>
             </wp:cNvGraphicFramePr>
@@ -1042,7 +940,7 @@
               <a:graphicData uri="http://schemas.openxmlformats.org/drawingml/2006/picture">
                 <pic:pic xmlns:pic="http://schemas.openxmlformats.org/drawingml/2006/picture">
                   <pic:nvPicPr>
-                    <pic:cNvPr id="0" name="Picture 14"/>
+                    <pic:cNvPr id="0" name="Picture 12"/>
                     <pic:cNvPicPr>
                       <a:picLocks noChangeAspect="1" noChangeArrowheads="1"/>
                     </pic:cNvPicPr>
@@ -1099,12 +997,18 @@
       </w:pPr>
       <w:r>
         <w:lastRenderedPageBreak/>
-        <w:t>Trajectories and Displacements</w:t>
-      </w:r>
-    </w:p>
-    <w:p>
-      <w:r>
-        <w:t>The bottom set of check operates somewhat differently from the rest.  They are organized into two, 2x2 clusters.  The image below, shows the trajectory taken by the normal coordinate frame, and the estimate the BVI gives for the displacement.  (Notice the error).</w:t>
+        <w:t>Displacement</w:t>
+      </w:r>
+    </w:p>
+    <w:p>
+      <w:r>
+        <w:t>Time history of the x,</w:t>
+      </w:r>
+      <w:r>
+        <w:t xml:space="preserve"> </w:t>
+      </w:r>
+      <w:r>
+        <w:t>y, and theta components of the displacement.</w:t>
       </w:r>
     </w:p>
     <w:p>
@@ -1113,10 +1017,10 @@
           <w:noProof/>
         </w:rPr>
         <w:drawing>
-          <wp:inline distT="0" distB="0" distL="0" distR="0">
-            <wp:extent cx="5934075" cy="4648200"/>
-            <wp:effectExtent l="0" t="0" r="9525" b="0"/>
-            <wp:docPr id="18" name="Picture 18"/>
+          <wp:inline distT="0" distB="0" distL="0" distR="0" wp14:anchorId="6E2BEF64" wp14:editId="268BB934">
+            <wp:extent cx="5943600" cy="4619625"/>
+            <wp:effectExtent l="0" t="0" r="0" b="9525"/>
+            <wp:docPr id="16" name="Picture 16"/>
             <wp:cNvGraphicFramePr>
               <a:graphicFrameLocks xmlns:a="http://schemas.openxmlformats.org/drawingml/2006/main" noChangeAspect="1"/>
             </wp:cNvGraphicFramePr>
@@ -1124,7 +1028,7 @@
               <a:graphicData uri="http://schemas.openxmlformats.org/drawingml/2006/picture">
                 <pic:pic xmlns:pic="http://schemas.openxmlformats.org/drawingml/2006/picture">
                   <pic:nvPicPr>
-                    <pic:cNvPr id="0" name="Picture 15"/>
+                    <pic:cNvPr id="0" name="Picture 13"/>
                     <pic:cNvPicPr>
                       <a:picLocks noChangeAspect="1" noChangeArrowheads="1"/>
                     </pic:cNvPicPr>
@@ -1145,7 +1049,7 @@
                   <pic:spPr bwMode="auto">
                     <a:xfrm>
                       <a:off x="0" y="0"/>
-                      <a:ext cx="5934075" cy="4648200"/>
+                      <a:ext cx="5943600" cy="4619625"/>
                     </a:xfrm>
                     <a:prstGeom prst="rect">
                       <a:avLst/>
@@ -1163,19 +1067,72 @@
       </w:r>
     </w:p>
     <w:p>
+      <w:pPr>
+        <w:rPr>
+          <w:rFonts w:asciiTheme="majorHAnsi" w:eastAsiaTheme="majorEastAsia" w:hAnsiTheme="majorHAnsi" w:cstheme="majorBidi"/>
+          <w:color w:val="2E74B5" w:themeColor="accent1" w:themeShade="BF"/>
+          <w:sz w:val="26"/>
+          <w:szCs w:val="26"/>
+        </w:rPr>
+      </w:pPr>
+      <w:r>
+        <w:br w:type="page"/>
+      </w:r>
+    </w:p>
+    <w:p>
+      <w:pPr>
+        <w:pStyle w:val="Heading2"/>
+      </w:pPr>
       <w:r>
         <w:lastRenderedPageBreak/>
-        <w:t>By adding the two check boxes to the right, we see the estimate given by the corrected-BVI.</w:t>
-      </w:r>
+        <w:t>Beta\</w:t>
+      </w:r>
+      <m:oMath>
+        <m:acc>
+          <m:accPr>
+            <m:chr m:val="̇"/>
+            <m:ctrlPr>
+              <w:rPr>
+                <w:rFonts w:ascii="Cambria Math" w:hAnsi="Cambria Math"/>
+                <w:i/>
+              </w:rPr>
+            </m:ctrlPr>
+          </m:accPr>
+          <m:e>
+            <m:r>
+              <m:rPr>
+                <m:sty m:val="p"/>
+              </m:rPr>
+              <w:rPr>
+                <w:rFonts w:ascii="Cambria Math" w:hAnsi="Cambria Math"/>
+              </w:rPr>
+              <m:t>Beta</m:t>
+            </m:r>
+          </m:e>
+        </m:acc>
+      </m:oMath>
+    </w:p>
+    <w:p>
+      <w:r>
+        <w:t xml:space="preserve">This shows the </w:t>
+      </w:r>
+      <w:r>
+        <w:t>components of the transformation between original and optimal coordinates</w:t>
+      </w:r>
+      <w:r>
+        <w:t>.</w:t>
+      </w:r>
+    </w:p>
+    <w:p>
       <w:r>
         <w:rPr>
           <w:noProof/>
         </w:rPr>
         <w:drawing>
-          <wp:inline distT="0" distB="0" distL="0" distR="0">
+          <wp:inline distT="0" distB="0" distL="0" distR="0" wp14:anchorId="594CCCB1" wp14:editId="7255831B">
             <wp:extent cx="5943600" cy="4629150"/>
             <wp:effectExtent l="0" t="0" r="0" b="0"/>
-            <wp:docPr id="19" name="Picture 19"/>
+            <wp:docPr id="17" name="Picture 17"/>
             <wp:cNvGraphicFramePr>
               <a:graphicFrameLocks xmlns:a="http://schemas.openxmlformats.org/drawingml/2006/main" noChangeAspect="1"/>
             </wp:cNvGraphicFramePr>
@@ -1183,7 +1140,7 @@
               <a:graphicData uri="http://schemas.openxmlformats.org/drawingml/2006/picture">
                 <pic:pic xmlns:pic="http://schemas.openxmlformats.org/drawingml/2006/picture">
                   <pic:nvPicPr>
-                    <pic:cNvPr id="0" name="Picture 16"/>
+                    <pic:cNvPr id="0" name="Picture 14"/>
                     <pic:cNvPicPr>
                       <a:picLocks noChangeAspect="1" noChangeArrowheads="1"/>
                     </pic:cNvPicPr>
@@ -1222,36 +1179,48 @@
       </w:r>
     </w:p>
     <w:p>
+      <w:pPr>
+        <w:rPr>
+          <w:rFonts w:asciiTheme="majorHAnsi" w:eastAsiaTheme="majorEastAsia" w:hAnsiTheme="majorHAnsi" w:cstheme="majorBidi"/>
+          <w:color w:val="2E74B5" w:themeColor="accent1" w:themeShade="BF"/>
+          <w:sz w:val="26"/>
+          <w:szCs w:val="26"/>
+        </w:rPr>
+      </w:pPr>
+      <w:r>
+        <w:br w:type="page"/>
+      </w:r>
+    </w:p>
+    <w:p>
+      <w:pPr>
+        <w:pStyle w:val="Heading2"/>
+      </w:pPr>
       <w:r>
         <w:lastRenderedPageBreak/>
-        <w:t>The</w:t>
-      </w:r>
-      <w:r>
-        <w:t xml:space="preserve"> other 2x2 cluster to the right</w:t>
-      </w:r>
-      <w:r>
-        <w:t xml:space="preserve"> shows the trajectory taken by the optimized </w:t>
-      </w:r>
-      <w:r>
-        <w:t xml:space="preserve">coordinate, as well as the estimates from the BVI and </w:t>
-      </w:r>
-      <w:proofErr w:type="spellStart"/>
-      <w:r>
-        <w:t>cBVI</w:t>
-      </w:r>
-      <w:proofErr w:type="spellEnd"/>
-      <w:r>
-        <w:t>.</w:t>
-      </w:r>
+        <w:t>Trajectories and Displacements</w:t>
+      </w:r>
+    </w:p>
+    <w:p>
+      <w:r>
+        <w:t xml:space="preserve">The bottom set of check operates somewhat differently from the rest.  They are organized into two, 2x2 clusters.  The image below, shows the trajectory taken by the </w:t>
+      </w:r>
+      <w:r>
+        <w:t>original</w:t>
+      </w:r>
+      <w:r>
+        <w:t xml:space="preserve"> coordinate frame, and the estimate the BVI gives for the displacement.  (Notice the error).</w:t>
+      </w:r>
+    </w:p>
+    <w:p>
       <w:r>
         <w:rPr>
           <w:noProof/>
         </w:rPr>
         <w:drawing>
-          <wp:inline distT="0" distB="0" distL="0" distR="0">
+          <wp:inline distT="0" distB="0" distL="0" distR="0" wp14:anchorId="559396B9" wp14:editId="1A0A110C">
             <wp:extent cx="5934075" cy="4648200"/>
             <wp:effectExtent l="0" t="0" r="9525" b="0"/>
-            <wp:docPr id="20" name="Picture 20"/>
+            <wp:docPr id="18" name="Picture 18"/>
             <wp:cNvGraphicFramePr>
               <a:graphicFrameLocks xmlns:a="http://schemas.openxmlformats.org/drawingml/2006/main" noChangeAspect="1"/>
             </wp:cNvGraphicFramePr>
@@ -1259,7 +1228,7 @@
               <a:graphicData uri="http://schemas.openxmlformats.org/drawingml/2006/picture">
                 <pic:pic xmlns:pic="http://schemas.openxmlformats.org/drawingml/2006/picture">
                   <pic:nvPicPr>
-                    <pic:cNvPr id="0" name="Picture 17"/>
+                    <pic:cNvPr id="0" name="Picture 15"/>
                     <pic:cNvPicPr>
                       <a:picLocks noChangeAspect="1" noChangeArrowheads="1"/>
                     </pic:cNvPicPr>
@@ -1299,31 +1268,172 @@
     </w:p>
     <w:p>
       <w:r>
-        <w:br w:type="page"/>
-      </w:r>
-    </w:p>
-    <w:p>
-      <w:pPr>
-        <w:pStyle w:val="Heading1"/>
-      </w:pPr>
-      <w:r>
         <w:lastRenderedPageBreak/>
-        <w:t>Odds and Ends</w:t>
-      </w:r>
-    </w:p>
-    <w:p>
-      <w:r>
-        <w:t xml:space="preserve">Use this button to change the height function from 2-D to 3-D </w:t>
-      </w:r>
-      <w:r>
-        <w:t xml:space="preserve">representations </w:t>
+        <w:t>By adding the two check boxes to the right, we see the estimate given by the corrected-BVI.</w:t>
       </w:r>
       <w:r>
         <w:rPr>
           <w:noProof/>
         </w:rPr>
         <w:drawing>
-          <wp:inline distT="0" distB="0" distL="0" distR="0">
+          <wp:inline distT="0" distB="0" distL="0" distR="0" wp14:anchorId="0F3CCB09" wp14:editId="2A45CB4C">
+            <wp:extent cx="5943600" cy="4629150"/>
+            <wp:effectExtent l="0" t="0" r="0" b="0"/>
+            <wp:docPr id="19" name="Picture 19"/>
+            <wp:cNvGraphicFramePr>
+              <a:graphicFrameLocks xmlns:a="http://schemas.openxmlformats.org/drawingml/2006/main" noChangeAspect="1"/>
+            </wp:cNvGraphicFramePr>
+            <a:graphic xmlns:a="http://schemas.openxmlformats.org/drawingml/2006/main">
+              <a:graphicData uri="http://schemas.openxmlformats.org/drawingml/2006/picture">
+                <pic:pic xmlns:pic="http://schemas.openxmlformats.org/drawingml/2006/picture">
+                  <pic:nvPicPr>
+                    <pic:cNvPr id="0" name="Picture 16"/>
+                    <pic:cNvPicPr>
+                      <a:picLocks noChangeAspect="1" noChangeArrowheads="1"/>
+                    </pic:cNvPicPr>
+                  </pic:nvPicPr>
+                  <pic:blipFill>
+                    <a:blip r:embed="rId19">
+                      <a:extLst>
+                        <a:ext uri="{28A0092B-C50C-407E-A947-70E740481C1C}">
+                          <a14:useLocalDpi xmlns:a14="http://schemas.microsoft.com/office/drawing/2010/main" val="0"/>
+                        </a:ext>
+                      </a:extLst>
+                    </a:blip>
+                    <a:srcRect/>
+                    <a:stretch>
+                      <a:fillRect/>
+                    </a:stretch>
+                  </pic:blipFill>
+                  <pic:spPr bwMode="auto">
+                    <a:xfrm>
+                      <a:off x="0" y="0"/>
+                      <a:ext cx="5943600" cy="4629150"/>
+                    </a:xfrm>
+                    <a:prstGeom prst="rect">
+                      <a:avLst/>
+                    </a:prstGeom>
+                    <a:noFill/>
+                    <a:ln>
+                      <a:noFill/>
+                    </a:ln>
+                  </pic:spPr>
+                </pic:pic>
+              </a:graphicData>
+            </a:graphic>
+          </wp:inline>
+        </w:drawing>
+      </w:r>
+    </w:p>
+    <w:p>
+      <w:r>
+        <w:lastRenderedPageBreak/>
+        <w:t>The</w:t>
+      </w:r>
+      <w:r>
+        <w:t xml:space="preserve"> other 2x2 cluster to the right</w:t>
+      </w:r>
+      <w:r>
+        <w:t xml:space="preserve"> shows the trajectory taken by the optimized </w:t>
+      </w:r>
+      <w:r>
+        <w:t xml:space="preserve">coordinate, as well as the estimates from the BVI and </w:t>
+      </w:r>
+      <w:proofErr w:type="spellStart"/>
+      <w:r>
+        <w:t>cBVI</w:t>
+      </w:r>
+      <w:proofErr w:type="spellEnd"/>
+      <w:r>
+        <w:t>.</w:t>
+      </w:r>
+      <w:r>
+        <w:rPr>
+          <w:noProof/>
+        </w:rPr>
+        <w:drawing>
+          <wp:inline distT="0" distB="0" distL="0" distR="0" wp14:anchorId="5294F0D5" wp14:editId="36E80D7F">
+            <wp:extent cx="5934075" cy="4648200"/>
+            <wp:effectExtent l="0" t="0" r="9525" b="0"/>
+            <wp:docPr id="20" name="Picture 20"/>
+            <wp:cNvGraphicFramePr>
+              <a:graphicFrameLocks xmlns:a="http://schemas.openxmlformats.org/drawingml/2006/main" noChangeAspect="1"/>
+            </wp:cNvGraphicFramePr>
+            <a:graphic xmlns:a="http://schemas.openxmlformats.org/drawingml/2006/main">
+              <a:graphicData uri="http://schemas.openxmlformats.org/drawingml/2006/picture">
+                <pic:pic xmlns:pic="http://schemas.openxmlformats.org/drawingml/2006/picture">
+                  <pic:nvPicPr>
+                    <pic:cNvPr id="0" name="Picture 17"/>
+                    <pic:cNvPicPr>
+                      <a:picLocks noChangeAspect="1" noChangeArrowheads="1"/>
+                    </pic:cNvPicPr>
+                  </pic:nvPicPr>
+                  <pic:blipFill>
+                    <a:blip r:embed="rId20">
+                      <a:extLst>
+                        <a:ext uri="{28A0092B-C50C-407E-A947-70E740481C1C}">
+                          <a14:useLocalDpi xmlns:a14="http://schemas.microsoft.com/office/drawing/2010/main" val="0"/>
+                        </a:ext>
+                      </a:extLst>
+                    </a:blip>
+                    <a:srcRect/>
+                    <a:stretch>
+                      <a:fillRect/>
+                    </a:stretch>
+                  </pic:blipFill>
+                  <pic:spPr bwMode="auto">
+                    <a:xfrm>
+                      <a:off x="0" y="0"/>
+                      <a:ext cx="5934075" cy="4648200"/>
+                    </a:xfrm>
+                    <a:prstGeom prst="rect">
+                      <a:avLst/>
+                    </a:prstGeom>
+                    <a:noFill/>
+                    <a:ln>
+                      <a:noFill/>
+                    </a:ln>
+                  </pic:spPr>
+                </pic:pic>
+              </a:graphicData>
+            </a:graphic>
+          </wp:inline>
+        </w:drawing>
+      </w:r>
+    </w:p>
+    <w:p>
+      <w:r>
+        <w:br w:type="page"/>
+      </w:r>
+    </w:p>
+    <w:p>
+      <w:pPr>
+        <w:pStyle w:val="Heading1"/>
+      </w:pPr>
+      <w:r>
+        <w:lastRenderedPageBreak/>
+        <w:t>Odds and Ends</w:t>
+      </w:r>
+    </w:p>
+    <w:p>
+      <w:r>
+        <w:t xml:space="preserve">Use this button to change the height function from </w:t>
+      </w:r>
+      <w:r>
+        <w:t>contour to surface</w:t>
+      </w:r>
+      <w:r>
+        <w:t xml:space="preserve"> </w:t>
+      </w:r>
+      <w:r>
+        <w:t xml:space="preserve">representations </w:t>
+      </w:r>
+      <w:r>
+        <w:rPr>
+          <w:noProof/>
+        </w:rPr>
+        <w:drawing>
+          <wp:inline distT="0" distB="0" distL="0" distR="0" wp14:anchorId="7F5A8D1C" wp14:editId="4FE4726B">
             <wp:extent cx="5934075" cy="4629150"/>
             <wp:effectExtent l="0" t="0" r="9525" b="0"/>
             <wp:docPr id="22" name="Picture 22"/>
@@ -1340,7 +1450,7 @@
                     </pic:cNvPicPr>
                   </pic:nvPicPr>
                   <pic:blipFill>
-                    <a:blip r:embed="rId19">
+                    <a:blip r:embed="rId21">
                       <a:extLst>
                         <a:ext uri="{28A0092B-C50C-407E-A947-70E740481C1C}">
                           <a14:useLocalDpi xmlns:a14="http://schemas.microsoft.com/office/drawing/2010/main" val="0"/>
@@ -1379,7 +1489,7 @@
         </w:rPr>
         <w:lastRenderedPageBreak/>
         <w:drawing>
-          <wp:inline distT="0" distB="0" distL="0" distR="0">
+          <wp:inline distT="0" distB="0" distL="0" distR="0" wp14:anchorId="0A064778" wp14:editId="2DF07CD8">
             <wp:extent cx="5943600" cy="4629150"/>
             <wp:effectExtent l="0" t="0" r="0" b="0"/>
             <wp:docPr id="23" name="Picture 23"/>
@@ -1396,7 +1506,7 @@
                     </pic:cNvPicPr>
                   </pic:nvPicPr>
                   <pic:blipFill>
-                    <a:blip r:embed="rId20">
+                    <a:blip r:embed="rId22">
                       <a:extLst>
                         <a:ext uri="{28A0092B-C50C-407E-A947-70E740481C1C}">
                           <a14:useLocalDpi xmlns:a14="http://schemas.microsoft.com/office/drawing/2010/main" val="0"/>
@@ -1441,7 +1551,7 @@
           <w:noProof/>
         </w:rPr>
         <w:drawing>
-          <wp:inline distT="0" distB="0" distL="0" distR="0">
+          <wp:inline distT="0" distB="0" distL="0" distR="0" wp14:anchorId="7DF2316C" wp14:editId="4F5EFCF6">
             <wp:extent cx="4048125" cy="3321538"/>
             <wp:effectExtent l="0" t="0" r="0" b="0"/>
             <wp:docPr id="24" name="Picture 24"/>
@@ -1458,7 +1568,7 @@
                     </pic:cNvPicPr>
                   </pic:nvPicPr>
                   <pic:blipFill>
-                    <a:blip r:embed="rId21" cstate="print">
+                    <a:blip r:embed="rId23" cstate="print">
                       <a:extLst>
                         <a:ext uri="{28A0092B-C50C-407E-A947-70E740481C1C}">
                           <a14:useLocalDpi xmlns:a14="http://schemas.microsoft.com/office/drawing/2010/main" val="0"/>
@@ -1489,9 +1599,255 @@
           </wp:inline>
         </w:drawing>
       </w:r>
+    </w:p>
+    <w:p/>
+    <w:p/>
+    <w:p>
+      <w:pPr>
+        <w:rPr>
+          <w:rFonts w:asciiTheme="majorHAnsi" w:eastAsiaTheme="majorEastAsia" w:hAnsiTheme="majorHAnsi" w:cstheme="majorBidi"/>
+          <w:color w:val="2E74B5" w:themeColor="accent1" w:themeShade="BF"/>
+          <w:sz w:val="32"/>
+          <w:szCs w:val="32"/>
+        </w:rPr>
+      </w:pPr>
+      <w:r>
+        <w:br w:type="page"/>
+      </w:r>
+    </w:p>
+    <w:p>
+      <w:pPr>
+        <w:pStyle w:val="Heading1"/>
+      </w:pPr>
+      <w:r>
+        <w:lastRenderedPageBreak/>
+        <w:t>Adding your own files</w:t>
+      </w:r>
+    </w:p>
+    <w:p/>
+    <w:p>
+      <w:r>
+        <w:t xml:space="preserve">You can add new systems and shape changes to </w:t>
+      </w:r>
+      <w:proofErr w:type="spellStart"/>
+      <w:r>
+        <w:t>sysplotter</w:t>
+      </w:r>
+      <w:proofErr w:type="spellEnd"/>
+      <w:r>
+        <w:t xml:space="preserve"> by:</w:t>
+      </w:r>
+    </w:p>
+    <w:p>
+      <w:pPr>
+        <w:pStyle w:val="ListParagraph"/>
+        <w:numPr>
+          <w:ilvl w:val="0"/>
+          <w:numId w:val="4"/>
+        </w:numPr>
+      </w:pPr>
+      <w:r>
+        <w:t xml:space="preserve">Clicking the </w:t>
+      </w:r>
+      <w:r>
+        <w:t>“</w:t>
+      </w:r>
+      <w:r>
+        <w:t>Edit</w:t>
+      </w:r>
+      <w:r>
+        <w:t>”</w:t>
+      </w:r>
+      <w:r>
+        <w:t xml:space="preserve"> buttons to the left of the selection menus</w:t>
+      </w:r>
+      <w:r>
+        <w:t xml:space="preserve"> </w:t>
+      </w:r>
+      <w:r>
+        <w:rPr>
+          <w:noProof/>
+        </w:rPr>
+        <w:drawing>
+          <wp:inline distT="0" distB="0" distL="0" distR="0" wp14:anchorId="5F730680" wp14:editId="76981E06">
+            <wp:extent cx="3829050" cy="1162050"/>
+            <wp:effectExtent l="0" t="0" r="0" b="0"/>
+            <wp:docPr id="5" name="Picture 5"/>
+            <wp:cNvGraphicFramePr>
+              <a:graphicFrameLocks xmlns:a="http://schemas.openxmlformats.org/drawingml/2006/main" noChangeAspect="1"/>
+            </wp:cNvGraphicFramePr>
+            <a:graphic xmlns:a="http://schemas.openxmlformats.org/drawingml/2006/main">
+              <a:graphicData uri="http://schemas.openxmlformats.org/drawingml/2006/picture">
+                <pic:pic xmlns:pic="http://schemas.openxmlformats.org/drawingml/2006/picture">
+                  <pic:nvPicPr>
+                    <pic:cNvPr id="0" name="Picture 1"/>
+                    <pic:cNvPicPr>
+                      <a:picLocks noChangeAspect="1" noChangeArrowheads="1"/>
+                    </pic:cNvPicPr>
+                  </pic:nvPicPr>
+                  <pic:blipFill>
+                    <a:blip r:embed="rId24">
+                      <a:extLst>
+                        <a:ext uri="{28A0092B-C50C-407E-A947-70E740481C1C}">
+                          <a14:useLocalDpi xmlns:a14="http://schemas.microsoft.com/office/drawing/2010/main" val="0"/>
+                        </a:ext>
+                      </a:extLst>
+                    </a:blip>
+                    <a:srcRect/>
+                    <a:stretch>
+                      <a:fillRect/>
+                    </a:stretch>
+                  </pic:blipFill>
+                  <pic:spPr bwMode="auto">
+                    <a:xfrm>
+                      <a:off x="0" y="0"/>
+                      <a:ext cx="3829050" cy="1162050"/>
+                    </a:xfrm>
+                    <a:prstGeom prst="rect">
+                      <a:avLst/>
+                    </a:prstGeom>
+                    <a:noFill/>
+                    <a:ln>
+                      <a:noFill/>
+                    </a:ln>
+                  </pic:spPr>
+                </pic:pic>
+              </a:graphicData>
+            </a:graphic>
+          </wp:inline>
+        </w:drawing>
+      </w:r>
+    </w:p>
+    <w:p>
+      <w:pPr>
+        <w:pStyle w:val="ListParagraph"/>
+        <w:numPr>
+          <w:ilvl w:val="0"/>
+          <w:numId w:val="4"/>
+        </w:numPr>
+      </w:pPr>
+      <w:r>
+        <w:t xml:space="preserve">Saving a copy of the file into the appropriate directory. Make sure the file starts with </w:t>
+      </w:r>
+      <w:proofErr w:type="spellStart"/>
+      <w:r>
+        <w:t>sysf</w:t>
+      </w:r>
+      <w:proofErr w:type="spellEnd"/>
+      <w:r>
+        <w:t xml:space="preserve">_ or </w:t>
+      </w:r>
+      <w:proofErr w:type="spellStart"/>
+      <w:r>
+        <w:t>shchf</w:t>
+      </w:r>
+      <w:proofErr w:type="spellEnd"/>
+      <w:r>
+        <w:t xml:space="preserve">_ (system file or shape change file) so that </w:t>
+      </w:r>
+      <w:proofErr w:type="spellStart"/>
+      <w:r>
+        <w:t>sysplotter</w:t>
+      </w:r>
+      <w:proofErr w:type="spellEnd"/>
+      <w:r>
+        <w:t xml:space="preserve"> will recognize it</w:t>
+      </w:r>
+    </w:p>
+    <w:p>
+      <w:pPr>
+        <w:pStyle w:val="ListParagraph"/>
+        <w:numPr>
+          <w:ilvl w:val="0"/>
+          <w:numId w:val="4"/>
+        </w:numPr>
+      </w:pPr>
+      <w:r>
+        <w:t>Changing lines of code in the file to get the behavior you want. Be sure to update the display name.</w:t>
+      </w:r>
+    </w:p>
+    <w:p>
+      <w:pPr>
+        <w:pStyle w:val="ListParagraph"/>
+        <w:numPr>
+          <w:ilvl w:val="0"/>
+          <w:numId w:val="4"/>
+        </w:numPr>
+      </w:pPr>
+      <w:r>
+        <w:t>Click the Refresh button to t</w:t>
+      </w:r>
+      <w:r>
+        <w:t>he right of the selection menus</w:t>
+      </w:r>
+      <w:r>
+        <w:t xml:space="preserve"> to have the new file adopted into the menus.</w:t>
+      </w:r>
+      <w:r>
+        <w:t xml:space="preserve"> </w:t>
+      </w:r>
+    </w:p>
+    <w:p>
+      <w:pPr>
+        <w:pStyle w:val="ListParagraph"/>
+      </w:pPr>
       <w:bookmarkStart w:id="0" w:name="_GoBack"/>
       <w:bookmarkEnd w:id="0"/>
-    </w:p>
+      <w:r>
+        <w:rPr>
+          <w:noProof/>
+        </w:rPr>
+        <w:drawing>
+          <wp:inline distT="0" distB="0" distL="0" distR="0" wp14:anchorId="58FDD7E3" wp14:editId="50C69710">
+            <wp:extent cx="3771900" cy="1057275"/>
+            <wp:effectExtent l="0" t="0" r="0" b="9525"/>
+            <wp:docPr id="8" name="Picture 8"/>
+            <wp:cNvGraphicFramePr>
+              <a:graphicFrameLocks xmlns:a="http://schemas.openxmlformats.org/drawingml/2006/main" noChangeAspect="1"/>
+            </wp:cNvGraphicFramePr>
+            <a:graphic xmlns:a="http://schemas.openxmlformats.org/drawingml/2006/main">
+              <a:graphicData uri="http://schemas.openxmlformats.org/drawingml/2006/picture">
+                <pic:pic xmlns:pic="http://schemas.openxmlformats.org/drawingml/2006/picture">
+                  <pic:nvPicPr>
+                    <pic:cNvPr id="0" name="Picture 3"/>
+                    <pic:cNvPicPr>
+                      <a:picLocks noChangeAspect="1" noChangeArrowheads="1"/>
+                    </pic:cNvPicPr>
+                  </pic:nvPicPr>
+                  <pic:blipFill>
+                    <a:blip r:embed="rId25">
+                      <a:extLst>
+                        <a:ext uri="{28A0092B-C50C-407E-A947-70E740481C1C}">
+                          <a14:useLocalDpi xmlns:a14="http://schemas.microsoft.com/office/drawing/2010/main" val="0"/>
+                        </a:ext>
+                      </a:extLst>
+                    </a:blip>
+                    <a:srcRect/>
+                    <a:stretch>
+                      <a:fillRect/>
+                    </a:stretch>
+                  </pic:blipFill>
+                  <pic:spPr bwMode="auto">
+                    <a:xfrm>
+                      <a:off x="0" y="0"/>
+                      <a:ext cx="3771900" cy="1057275"/>
+                    </a:xfrm>
+                    <a:prstGeom prst="rect">
+                      <a:avLst/>
+                    </a:prstGeom>
+                    <a:noFill/>
+                    <a:ln>
+                      <a:noFill/>
+                    </a:ln>
+                  </pic:spPr>
+                </pic:pic>
+              </a:graphicData>
+            </a:graphic>
+          </wp:inline>
+        </w:drawing>
+      </w:r>
+    </w:p>
+    <w:p/>
     <w:sectPr>
       <w:pgSz w:w="12240" w:h="15840"/>
       <w:pgMar w:top="1440" w:right="1440" w:bottom="1440" w:left="1440" w:header="720" w:footer="720" w:gutter="0"/>
@@ -1591,6 +1947,95 @@
     </w:lvl>
   </w:abstractNum>
   <w:abstractNum w:abstractNumId="1" w15:restartNumberingAfterBreak="0">
+    <w:nsid w:val="4A1D70F5"/>
+    <w:multiLevelType w:val="hybridMultilevel"/>
+    <w:tmpl w:val="2DB617D2"/>
+    <w:lvl w:ilvl="0" w:tplc="0409000F">
+      <w:start w:val="1"/>
+      <w:numFmt w:val="decimal"/>
+      <w:lvlText w:val="%1."/>
+      <w:lvlJc w:val="left"/>
+      <w:pPr>
+        <w:ind w:left="720" w:hanging="360"/>
+      </w:pPr>
+      <w:rPr>
+        <w:rFonts w:hint="default"/>
+      </w:rPr>
+    </w:lvl>
+    <w:lvl w:ilvl="1" w:tplc="04090019" w:tentative="1">
+      <w:start w:val="1"/>
+      <w:numFmt w:val="lowerLetter"/>
+      <w:lvlText w:val="%2."/>
+      <w:lvlJc w:val="left"/>
+      <w:pPr>
+        <w:ind w:left="1440" w:hanging="360"/>
+      </w:pPr>
+    </w:lvl>
+    <w:lvl w:ilvl="2" w:tplc="0409001B" w:tentative="1">
+      <w:start w:val="1"/>
+      <w:numFmt w:val="lowerRoman"/>
+      <w:lvlText w:val="%3."/>
+      <w:lvlJc w:val="right"/>
+      <w:pPr>
+        <w:ind w:left="2160" w:hanging="180"/>
+      </w:pPr>
+    </w:lvl>
+    <w:lvl w:ilvl="3" w:tplc="0409000F" w:tentative="1">
+      <w:start w:val="1"/>
+      <w:numFmt w:val="decimal"/>
+      <w:lvlText w:val="%4."/>
+      <w:lvlJc w:val="left"/>
+      <w:pPr>
+        <w:ind w:left="2880" w:hanging="360"/>
+      </w:pPr>
+    </w:lvl>
+    <w:lvl w:ilvl="4" w:tplc="04090019" w:tentative="1">
+      <w:start w:val="1"/>
+      <w:numFmt w:val="lowerLetter"/>
+      <w:lvlText w:val="%5."/>
+      <w:lvlJc w:val="left"/>
+      <w:pPr>
+        <w:ind w:left="3600" w:hanging="360"/>
+      </w:pPr>
+    </w:lvl>
+    <w:lvl w:ilvl="5" w:tplc="0409001B" w:tentative="1">
+      <w:start w:val="1"/>
+      <w:numFmt w:val="lowerRoman"/>
+      <w:lvlText w:val="%6."/>
+      <w:lvlJc w:val="right"/>
+      <w:pPr>
+        <w:ind w:left="4320" w:hanging="180"/>
+      </w:pPr>
+    </w:lvl>
+    <w:lvl w:ilvl="6" w:tplc="0409000F" w:tentative="1">
+      <w:start w:val="1"/>
+      <w:numFmt w:val="decimal"/>
+      <w:lvlText w:val="%7."/>
+      <w:lvlJc w:val="left"/>
+      <w:pPr>
+        <w:ind w:left="5040" w:hanging="360"/>
+      </w:pPr>
+    </w:lvl>
+    <w:lvl w:ilvl="7" w:tplc="04090019" w:tentative="1">
+      <w:start w:val="1"/>
+      <w:numFmt w:val="lowerLetter"/>
+      <w:lvlText w:val="%8."/>
+      <w:lvlJc w:val="left"/>
+      <w:pPr>
+        <w:ind w:left="5760" w:hanging="360"/>
+      </w:pPr>
+    </w:lvl>
+    <w:lvl w:ilvl="8" w:tplc="0409001B" w:tentative="1">
+      <w:start w:val="1"/>
+      <w:numFmt w:val="lowerRoman"/>
+      <w:lvlText w:val="%9."/>
+      <w:lvlJc w:val="right"/>
+      <w:pPr>
+        <w:ind w:left="6480" w:hanging="180"/>
+      </w:pPr>
+    </w:lvl>
+  </w:abstractNum>
+  <w:abstractNum w:abstractNumId="2" w15:restartNumberingAfterBreak="0">
     <w:nsid w:val="5723276F"/>
     <w:multiLevelType w:val="hybridMultilevel"/>
     <w:tmpl w:val="126C1F4E"/>
@@ -1676,7 +2121,7 @@
       </w:pPr>
     </w:lvl>
   </w:abstractNum>
-  <w:abstractNum w:abstractNumId="2" w15:restartNumberingAfterBreak="0">
+  <w:abstractNum w:abstractNumId="3" w15:restartNumberingAfterBreak="0">
     <w:nsid w:val="78551674"/>
     <w:multiLevelType w:val="hybridMultilevel"/>
     <w:tmpl w:val="5012384C"/>
@@ -1763,12 +2208,15 @@
     </w:lvl>
   </w:abstractNum>
   <w:num w:numId="1">
-    <w:abstractNumId w:val="2"/>
+    <w:abstractNumId w:val="3"/>
   </w:num>
   <w:num w:numId="2">
     <w:abstractNumId w:val="0"/>
   </w:num>
   <w:num w:numId="3">
+    <w:abstractNumId w:val="2"/>
+  </w:num>
+  <w:num w:numId="4">
     <w:abstractNumId w:val="1"/>
   </w:num>
 </w:numbering>
@@ -2059,15 +2507,6 @@
     <w:lsdException w:name="Book Title" w:uiPriority="33" w:qFormat="1"/>
     <w:lsdException w:name="Bibliography" w:semiHidden="1" w:uiPriority="37" w:unhideWhenUsed="1"/>
     <w:lsdException w:name="TOC Heading" w:semiHidden="1" w:uiPriority="39" w:unhideWhenUsed="1" w:qFormat="1"/>
-    <w:lsdException w:name="Plain Table 1" w:uiPriority="41"/>
-    <w:lsdException w:name="Plain Table 2" w:uiPriority="42"/>
-    <w:lsdException w:name="Plain Table 3" w:uiPriority="43"/>
-    <w:lsdException w:name="Plain Table 4" w:uiPriority="44"/>
-    <w:lsdException w:name="Plain Table 5" w:uiPriority="45"/>
-    <w:lsdException w:name="Grid Table Light" w:uiPriority="40"/>
-    <w:lsdException w:name="Grid Table 1 Light" w:uiPriority="46"/>
-    <w:lsdException w:name="Grid Table 2" w:uiPriority="47"/>
-    <w:lsdException w:name="Grid Table 3" w:uiPriority="48"/>
     <w:lsdException w:name="Grid Table 4" w:uiPriority="49"/>
     <w:lsdException w:name="Grid Table 5 Dark" w:uiPriority="50"/>
     <w:lsdException w:name="Grid Table 6 Colorful" w:uiPriority="51"/>
@@ -2285,6 +2724,36 @@
       <w:color w:val="808080"/>
     </w:rPr>
   </w:style>
+  <w:style w:type="paragraph" w:styleId="BalloonText">
+    <w:name w:val="Balloon Text"/>
+    <w:basedOn w:val="Normal"/>
+    <w:link w:val="BalloonTextChar"/>
+    <w:uiPriority w:val="99"/>
+    <w:semiHidden/>
+    <w:unhideWhenUsed/>
+    <w:rsid w:val="008D1FF0"/>
+    <w:pPr>
+      <w:spacing w:after="0" w:line="240" w:lineRule="auto"/>
+    </w:pPr>
+    <w:rPr>
+      <w:rFonts w:ascii="Lucida Grande" w:hAnsi="Lucida Grande"/>
+      <w:sz w:val="18"/>
+      <w:szCs w:val="18"/>
+    </w:rPr>
+  </w:style>
+  <w:style w:type="character" w:customStyle="1" w:styleId="BalloonTextChar">
+    <w:name w:val="Balloon Text Char"/>
+    <w:basedOn w:val="DefaultParagraphFont"/>
+    <w:link w:val="BalloonText"/>
+    <w:uiPriority w:val="99"/>
+    <w:semiHidden/>
+    <w:rsid w:val="008D1FF0"/>
+    <w:rPr>
+      <w:rFonts w:ascii="Lucida Grande" w:hAnsi="Lucida Grande"/>
+      <w:sz w:val="18"/>
+      <w:szCs w:val="18"/>
+    </w:rPr>
+  </w:style>
 </w:styles>
 </file>
 
@@ -2331,7 +2800,7 @@
     </a:clrScheme>
     <a:fontScheme name="Office">
       <a:majorFont>
-        <a:latin typeface="Calibri Light" panose="020F0302020204030204"/>
+        <a:latin typeface="Calibri Light"/>
         <a:ea typeface=""/>
         <a:cs typeface=""/>
         <a:font script="Jpan" typeface="ＭＳ ゴシック"/>
@@ -2366,7 +2835,7 @@
         <a:font script="Geor" typeface="Sylfaen"/>
       </a:majorFont>
       <a:minorFont>
-        <a:latin typeface="Calibri" panose="020F0502020204030204"/>
+        <a:latin typeface="Calibri"/>
         <a:ea typeface=""/>
         <a:cs typeface=""/>
         <a:font script="Jpan" typeface="ＭＳ 明朝"/>

</xml_diff>

<commit_message>
Update to Quick Start doc on how to use the custom gait generation tool.
</commit_message>
<xml_diff>
--- a/Quick Start.docx
+++ b/Quick Start.docx
@@ -764,7 +764,7 @@
                     </a:ln>
                     <a:extLst>
                       <a:ext uri="{53640926-AAD7-44d8-BBD7-CCE9431645EC}">
-                        <a14:shadowObscured xmlns="" xmlns:mo="http://schemas.microsoft.com/office/mac/office/2008/main" xmlns:mv="urn:schemas-microsoft-com:mac:vml" xmlns:o="urn:schemas-microsoft-com:office:office" xmlns:v="urn:schemas-microsoft-com:vml" xmlns:w10="urn:schemas-microsoft-com:office:word" xmlns:w="http://schemas.openxmlformats.org/wordprocessingml/2006/main" xmlns:a14="http://schemas.microsoft.com/office/drawing/2010/main"/>
+                        <a14:shadowObscured xmlns:a14="http://schemas.microsoft.com/office/drawing/2010/main" xmlns:w="http://schemas.openxmlformats.org/wordprocessingml/2006/main" xmlns:w10="urn:schemas-microsoft-com:office:word" xmlns:v="urn:schemas-microsoft-com:vml" xmlns:o="urn:schemas-microsoft-com:office:office" xmlns:mv="urn:schemas-microsoft-com:mac:vml" xmlns:mo="http://schemas.microsoft.com/office/mac/office/2008/main" xmlns=""/>
                       </a:ext>
                     </a:extLst>
                   </pic:spPr>
@@ -1402,6 +1402,498 @@
       </w:r>
     </w:p>
     <w:p>
+      <w:pPr>
+        <w:pStyle w:val="Heading1"/>
+      </w:pPr>
+    </w:p>
+    <w:p>
+      <w:pPr>
+        <w:rPr>
+          <w:rFonts w:asciiTheme="majorHAnsi" w:eastAsiaTheme="majorEastAsia" w:hAnsiTheme="majorHAnsi" w:cstheme="majorBidi"/>
+          <w:color w:val="2E74B5" w:themeColor="accent1" w:themeShade="BF"/>
+          <w:sz w:val="32"/>
+          <w:szCs w:val="32"/>
+        </w:rPr>
+      </w:pPr>
+      <w:r>
+        <w:br w:type="page"/>
+      </w:r>
+    </w:p>
+    <w:p>
+      <w:pPr>
+        <w:pStyle w:val="Heading1"/>
+      </w:pPr>
+      <w:r>
+        <w:lastRenderedPageBreak/>
+        <w:t xml:space="preserve">Custom </w:t>
+      </w:r>
+      <w:r>
+        <w:t>Closed-</w:t>
+      </w:r>
+      <w:r>
+        <w:t>Gait Generation</w:t>
+      </w:r>
+    </w:p>
+    <w:p>
+      <w:pPr>
+        <w:pStyle w:val="ListParagraph"/>
+        <w:numPr>
+          <w:ilvl w:val="0"/>
+          <w:numId w:val="5"/>
+        </w:numPr>
+      </w:pPr>
+      <w:r>
+        <w:t>Generate a height function.</w:t>
+      </w:r>
+      <w:r>
+        <w:rPr>
+          <w:noProof/>
+        </w:rPr>
+        <w:drawing>
+          <wp:inline distT="0" distB="0" distL="0" distR="0" wp14:anchorId="37E4BCBA" wp14:editId="62D3E57B">
+            <wp:extent cx="5943600" cy="4505325"/>
+            <wp:effectExtent l="0" t="0" r="0" b="9525"/>
+            <wp:docPr id="7" name="Picture 7"/>
+            <wp:cNvGraphicFramePr>
+              <a:graphicFrameLocks xmlns:a="http://schemas.openxmlformats.org/drawingml/2006/main" noChangeAspect="1"/>
+            </wp:cNvGraphicFramePr>
+            <a:graphic xmlns:a="http://schemas.openxmlformats.org/drawingml/2006/main">
+              <a:graphicData uri="http://schemas.openxmlformats.org/drawingml/2006/picture">
+                <pic:pic xmlns:pic="http://schemas.openxmlformats.org/drawingml/2006/picture">
+                  <pic:nvPicPr>
+                    <pic:cNvPr id="0" name="Picture 1"/>
+                    <pic:cNvPicPr>
+                      <a:picLocks noChangeAspect="1" noChangeArrowheads="1"/>
+                    </pic:cNvPicPr>
+                  </pic:nvPicPr>
+                  <pic:blipFill>
+                    <a:blip r:embed="rId21">
+                      <a:extLst>
+                        <a:ext uri="{28A0092B-C50C-407E-A947-70E740481C1C}">
+                          <a14:useLocalDpi xmlns:a14="http://schemas.microsoft.com/office/drawing/2010/main" val="0"/>
+                        </a:ext>
+                      </a:extLst>
+                    </a:blip>
+                    <a:srcRect/>
+                    <a:stretch>
+                      <a:fillRect/>
+                    </a:stretch>
+                  </pic:blipFill>
+                  <pic:spPr bwMode="auto">
+                    <a:xfrm>
+                      <a:off x="0" y="0"/>
+                      <a:ext cx="5943600" cy="4505325"/>
+                    </a:xfrm>
+                    <a:prstGeom prst="rect">
+                      <a:avLst/>
+                    </a:prstGeom>
+                    <a:noFill/>
+                    <a:ln>
+                      <a:noFill/>
+                    </a:ln>
+                  </pic:spPr>
+                </pic:pic>
+              </a:graphicData>
+            </a:graphic>
+          </wp:inline>
+        </w:drawing>
+      </w:r>
+    </w:p>
+    <w:p>
+      <w:pPr>
+        <w:pStyle w:val="ListParagraph"/>
+        <w:numPr>
+          <w:ilvl w:val="0"/>
+          <w:numId w:val="5"/>
+        </w:numPr>
+      </w:pPr>
+      <w:r>
+        <w:lastRenderedPageBreak/>
+        <w:t xml:space="preserve">Click on one of the graphs to get an independent figure. </w:t>
+      </w:r>
+      <w:r>
+        <w:rPr>
+          <w:noProof/>
+        </w:rPr>
+        <w:drawing>
+          <wp:inline distT="0" distB="0" distL="0" distR="0" wp14:anchorId="32C1D32A" wp14:editId="4EF2278E">
+            <wp:extent cx="4572000" cy="4271596"/>
+            <wp:effectExtent l="0" t="0" r="0" b="0"/>
+            <wp:docPr id="14" name="Picture 14"/>
+            <wp:cNvGraphicFramePr>
+              <a:graphicFrameLocks xmlns:a="http://schemas.openxmlformats.org/drawingml/2006/main" noChangeAspect="1"/>
+            </wp:cNvGraphicFramePr>
+            <a:graphic xmlns:a="http://schemas.openxmlformats.org/drawingml/2006/main">
+              <a:graphicData uri="http://schemas.openxmlformats.org/drawingml/2006/picture">
+                <pic:pic xmlns:pic="http://schemas.openxmlformats.org/drawingml/2006/picture">
+                  <pic:nvPicPr>
+                    <pic:cNvPr id="0" name="Picture 2"/>
+                    <pic:cNvPicPr>
+                      <a:picLocks noChangeAspect="1" noChangeArrowheads="1"/>
+                    </pic:cNvPicPr>
+                  </pic:nvPicPr>
+                  <pic:blipFill>
+                    <a:blip r:embed="rId22">
+                      <a:extLst>
+                        <a:ext uri="{28A0092B-C50C-407E-A947-70E740481C1C}">
+                          <a14:useLocalDpi xmlns:a14="http://schemas.microsoft.com/office/drawing/2010/main" val="0"/>
+                        </a:ext>
+                      </a:extLst>
+                    </a:blip>
+                    <a:srcRect/>
+                    <a:stretch>
+                      <a:fillRect/>
+                    </a:stretch>
+                  </pic:blipFill>
+                  <pic:spPr bwMode="auto">
+                    <a:xfrm>
+                      <a:off x="0" y="0"/>
+                      <a:ext cx="4572000" cy="4271596"/>
+                    </a:xfrm>
+                    <a:prstGeom prst="rect">
+                      <a:avLst/>
+                    </a:prstGeom>
+                    <a:noFill/>
+                    <a:ln>
+                      <a:noFill/>
+                    </a:ln>
+                  </pic:spPr>
+                </pic:pic>
+              </a:graphicData>
+            </a:graphic>
+          </wp:inline>
+        </w:drawing>
+      </w:r>
+    </w:p>
+    <w:p>
+      <w:pPr>
+        <w:pStyle w:val="ListParagraph"/>
+        <w:numPr>
+          <w:ilvl w:val="0"/>
+          <w:numId w:val="5"/>
+        </w:numPr>
+      </w:pPr>
+      <w:r>
+        <w:t>From the terminal in MATLAB, run “</w:t>
+      </w:r>
+      <w:proofErr w:type="spellStart"/>
+      <w:r>
+        <w:t>gait_gui_draw</w:t>
+      </w:r>
+      <w:proofErr w:type="spellEnd"/>
+      <w:r>
+        <w:t>”.</w:t>
+      </w:r>
+    </w:p>
+    <w:p>
+      <w:pPr>
+        <w:pStyle w:val="ListParagraph"/>
+        <w:numPr>
+          <w:ilvl w:val="0"/>
+          <w:numId w:val="5"/>
+        </w:numPr>
+      </w:pPr>
+      <w:r>
+        <w:t>Click on the independent figure</w:t>
+      </w:r>
+      <w:r>
+        <w:t xml:space="preserve"> of the height function to add points, </w:t>
+      </w:r>
+      <w:r>
+        <w:rPr>
+          <w:noProof/>
+        </w:rPr>
+        <w:drawing>
+          <wp:anchor distT="0" distB="0" distL="114300" distR="114300" simplePos="0" relativeHeight="251658240" behindDoc="0" locked="0" layoutInCell="1" allowOverlap="1" wp14:anchorId="5A3CF7CF" wp14:editId="5152104C">
+            <wp:simplePos x="0" y="0"/>
+            <wp:positionH relativeFrom="column">
+              <wp:posOffset>457200</wp:posOffset>
+            </wp:positionH>
+            <wp:positionV relativeFrom="paragraph">
+              <wp:posOffset>186055</wp:posOffset>
+            </wp:positionV>
+            <wp:extent cx="2431415" cy="2057400"/>
+            <wp:effectExtent l="0" t="0" r="6985" b="0"/>
+            <wp:wrapTopAndBottom/>
+            <wp:docPr id="21" name="Picture 21"/>
+            <wp:cNvGraphicFramePr>
+              <a:graphicFrameLocks xmlns:a="http://schemas.openxmlformats.org/drawingml/2006/main" noChangeAspect="1"/>
+            </wp:cNvGraphicFramePr>
+            <a:graphic xmlns:a="http://schemas.openxmlformats.org/drawingml/2006/main">
+              <a:graphicData uri="http://schemas.openxmlformats.org/drawingml/2006/picture">
+                <pic:pic xmlns:pic="http://schemas.openxmlformats.org/drawingml/2006/picture">
+                  <pic:nvPicPr>
+                    <pic:cNvPr id="0" name="Picture 3"/>
+                    <pic:cNvPicPr>
+                      <a:picLocks noChangeAspect="1" noChangeArrowheads="1"/>
+                    </pic:cNvPicPr>
+                  </pic:nvPicPr>
+                  <pic:blipFill>
+                    <a:blip r:embed="rId23">
+                      <a:extLst>
+                        <a:ext uri="{28A0092B-C50C-407E-A947-70E740481C1C}">
+                          <a14:useLocalDpi xmlns:a14="http://schemas.microsoft.com/office/drawing/2010/main" val="0"/>
+                        </a:ext>
+                      </a:extLst>
+                    </a:blip>
+                    <a:srcRect/>
+                    <a:stretch>
+                      <a:fillRect/>
+                    </a:stretch>
+                  </pic:blipFill>
+                  <pic:spPr bwMode="auto">
+                    <a:xfrm>
+                      <a:off x="0" y="0"/>
+                      <a:ext cx="2431415" cy="2057400"/>
+                    </a:xfrm>
+                    <a:prstGeom prst="rect">
+                      <a:avLst/>
+                    </a:prstGeom>
+                    <a:noFill/>
+                    <a:ln>
+                      <a:noFill/>
+                    </a:ln>
+                  </pic:spPr>
+                </pic:pic>
+              </a:graphicData>
+            </a:graphic>
+            <wp14:sizeRelH relativeFrom="page">
+              <wp14:pctWidth>0</wp14:pctWidth>
+            </wp14:sizeRelH>
+            <wp14:sizeRelV relativeFrom="page">
+              <wp14:pctHeight>0</wp14:pctHeight>
+            </wp14:sizeRelV>
+          </wp:anchor>
+        </w:drawing>
+      </w:r>
+      <w:r>
+        <w:rPr>
+          <w:noProof/>
+        </w:rPr>
+        <w:drawing>
+          <wp:anchor distT="0" distB="0" distL="114300" distR="114300" simplePos="0" relativeHeight="251659264" behindDoc="0" locked="0" layoutInCell="1" allowOverlap="1" wp14:anchorId="6220CA5D" wp14:editId="69A3F099">
+            <wp:simplePos x="0" y="0"/>
+            <wp:positionH relativeFrom="column">
+              <wp:posOffset>3009900</wp:posOffset>
+            </wp:positionH>
+            <wp:positionV relativeFrom="paragraph">
+              <wp:posOffset>186055</wp:posOffset>
+            </wp:positionV>
+            <wp:extent cx="2424430" cy="2057400"/>
+            <wp:effectExtent l="0" t="0" r="0" b="0"/>
+            <wp:wrapSquare wrapText="bothSides"/>
+            <wp:docPr id="25" name="Picture 25"/>
+            <wp:cNvGraphicFramePr>
+              <a:graphicFrameLocks xmlns:a="http://schemas.openxmlformats.org/drawingml/2006/main" noChangeAspect="1"/>
+            </wp:cNvGraphicFramePr>
+            <a:graphic xmlns:a="http://schemas.openxmlformats.org/drawingml/2006/main">
+              <a:graphicData uri="http://schemas.openxmlformats.org/drawingml/2006/picture">
+                <pic:pic xmlns:pic="http://schemas.openxmlformats.org/drawingml/2006/picture">
+                  <pic:nvPicPr>
+                    <pic:cNvPr id="0" name="Picture 4"/>
+                    <pic:cNvPicPr>
+                      <a:picLocks noChangeAspect="1" noChangeArrowheads="1"/>
+                    </pic:cNvPicPr>
+                  </pic:nvPicPr>
+                  <pic:blipFill>
+                    <a:blip r:embed="rId24">
+                      <a:extLst>
+                        <a:ext uri="{28A0092B-C50C-407E-A947-70E740481C1C}">
+                          <a14:useLocalDpi xmlns:a14="http://schemas.microsoft.com/office/drawing/2010/main" val="0"/>
+                        </a:ext>
+                      </a:extLst>
+                    </a:blip>
+                    <a:srcRect/>
+                    <a:stretch>
+                      <a:fillRect/>
+                    </a:stretch>
+                  </pic:blipFill>
+                  <pic:spPr bwMode="auto">
+                    <a:xfrm>
+                      <a:off x="0" y="0"/>
+                      <a:ext cx="2424430" cy="2057400"/>
+                    </a:xfrm>
+                    <a:prstGeom prst="rect">
+                      <a:avLst/>
+                    </a:prstGeom>
+                    <a:noFill/>
+                    <a:ln>
+                      <a:noFill/>
+                    </a:ln>
+                  </pic:spPr>
+                </pic:pic>
+              </a:graphicData>
+            </a:graphic>
+            <wp14:sizeRelH relativeFrom="page">
+              <wp14:pctWidth>0</wp14:pctWidth>
+            </wp14:sizeRelH>
+            <wp14:sizeRelV relativeFrom="page">
+              <wp14:pctHeight>0</wp14:pctHeight>
+            </wp14:sizeRelV>
+          </wp:anchor>
+        </w:drawing>
+      </w:r>
+      <w:r>
+        <w:t xml:space="preserve"> hit enter when done, a save dialog will appear to save your gait contour in your </w:t>
+      </w:r>
+      <w:proofErr w:type="spellStart"/>
+      <w:r>
+        <w:t>userfiles</w:t>
+      </w:r>
+      <w:proofErr w:type="spellEnd"/>
+      <w:r>
+        <w:t xml:space="preserve"> folder.  Once that is done, the </w:t>
+      </w:r>
+      <w:r>
+        <w:lastRenderedPageBreak/>
+        <w:t xml:space="preserve">independent figure should show your gait, </w:t>
+      </w:r>
+      <w:r>
+        <w:rPr>
+          <w:noProof/>
+        </w:rPr>
+        <w:drawing>
+          <wp:inline distT="0" distB="0" distL="0" distR="0" wp14:anchorId="06B1D94B" wp14:editId="6C608439">
+            <wp:extent cx="4572000" cy="3913046"/>
+            <wp:effectExtent l="0" t="0" r="0" b="0"/>
+            <wp:docPr id="27" name="Picture 27"/>
+            <wp:cNvGraphicFramePr>
+              <a:graphicFrameLocks xmlns:a="http://schemas.openxmlformats.org/drawingml/2006/main" noChangeAspect="1"/>
+            </wp:cNvGraphicFramePr>
+            <a:graphic xmlns:a="http://schemas.openxmlformats.org/drawingml/2006/main">
+              <a:graphicData uri="http://schemas.openxmlformats.org/drawingml/2006/picture">
+                <pic:pic xmlns:pic="http://schemas.openxmlformats.org/drawingml/2006/picture">
+                  <pic:nvPicPr>
+                    <pic:cNvPr id="0" name="Picture 6"/>
+                    <pic:cNvPicPr>
+                      <a:picLocks noChangeAspect="1" noChangeArrowheads="1"/>
+                    </pic:cNvPicPr>
+                  </pic:nvPicPr>
+                  <pic:blipFill>
+                    <a:blip r:embed="rId25">
+                      <a:extLst>
+                        <a:ext uri="{28A0092B-C50C-407E-A947-70E740481C1C}">
+                          <a14:useLocalDpi xmlns:a14="http://schemas.microsoft.com/office/drawing/2010/main" val="0"/>
+                        </a:ext>
+                      </a:extLst>
+                    </a:blip>
+                    <a:srcRect/>
+                    <a:stretch>
+                      <a:fillRect/>
+                    </a:stretch>
+                  </pic:blipFill>
+                  <pic:spPr bwMode="auto">
+                    <a:xfrm>
+                      <a:off x="0" y="0"/>
+                      <a:ext cx="4572000" cy="3913046"/>
+                    </a:xfrm>
+                    <a:prstGeom prst="rect">
+                      <a:avLst/>
+                    </a:prstGeom>
+                    <a:noFill/>
+                    <a:ln>
+                      <a:noFill/>
+                    </a:ln>
+                  </pic:spPr>
+                </pic:pic>
+              </a:graphicData>
+            </a:graphic>
+          </wp:inline>
+        </w:drawing>
+      </w:r>
+      <w:bookmarkStart w:id="0" w:name="_GoBack"/>
+      <w:bookmarkEnd w:id="0"/>
+    </w:p>
+    <w:p>
+      <w:pPr>
+        <w:pStyle w:val="ListParagraph"/>
+        <w:numPr>
+          <w:ilvl w:val="0"/>
+          <w:numId w:val="5"/>
+        </w:numPr>
+      </w:pPr>
+      <w:r>
+        <w:t xml:space="preserve">Now, in the </w:t>
+      </w:r>
+      <w:proofErr w:type="spellStart"/>
+      <w:r>
+        <w:t>sysplotter</w:t>
+      </w:r>
+      <w:proofErr w:type="spellEnd"/>
+      <w:r>
+        <w:t xml:space="preserve"> main </w:t>
+      </w:r>
+      <w:proofErr w:type="spellStart"/>
+      <w:r>
+        <w:t>gui</w:t>
+      </w:r>
+      <w:proofErr w:type="spellEnd"/>
+      <w:r>
+        <w:t xml:space="preserve">, you can select your gait, through the Shape Change menu, </w:t>
+      </w:r>
+      <w:r>
+        <w:rPr>
+          <w:noProof/>
+        </w:rPr>
+        <w:drawing>
+          <wp:inline distT="0" distB="0" distL="0" distR="0" wp14:anchorId="679AAF39" wp14:editId="68FDE6D1">
+            <wp:extent cx="4572000" cy="3471197"/>
+            <wp:effectExtent l="0" t="0" r="0" b="0"/>
+            <wp:docPr id="30" name="Picture 30"/>
+            <wp:cNvGraphicFramePr>
+              <a:graphicFrameLocks xmlns:a="http://schemas.openxmlformats.org/drawingml/2006/main" noChangeAspect="1"/>
+            </wp:cNvGraphicFramePr>
+            <a:graphic xmlns:a="http://schemas.openxmlformats.org/drawingml/2006/main">
+              <a:graphicData uri="http://schemas.openxmlformats.org/drawingml/2006/picture">
+                <pic:pic xmlns:pic="http://schemas.openxmlformats.org/drawingml/2006/picture">
+                  <pic:nvPicPr>
+                    <pic:cNvPr id="0" name="Picture 8"/>
+                    <pic:cNvPicPr>
+                      <a:picLocks noChangeAspect="1" noChangeArrowheads="1"/>
+                    </pic:cNvPicPr>
+                  </pic:nvPicPr>
+                  <pic:blipFill>
+                    <a:blip r:embed="rId26">
+                      <a:extLst>
+                        <a:ext uri="{28A0092B-C50C-407E-A947-70E740481C1C}">
+                          <a14:useLocalDpi xmlns:a14="http://schemas.microsoft.com/office/drawing/2010/main" val="0"/>
+                        </a:ext>
+                      </a:extLst>
+                    </a:blip>
+                    <a:srcRect/>
+                    <a:stretch>
+                      <a:fillRect/>
+                    </a:stretch>
+                  </pic:blipFill>
+                  <pic:spPr bwMode="auto">
+                    <a:xfrm>
+                      <a:off x="0" y="0"/>
+                      <a:ext cx="4572000" cy="3471197"/>
+                    </a:xfrm>
+                    <a:prstGeom prst="rect">
+                      <a:avLst/>
+                    </a:prstGeom>
+                    <a:noFill/>
+                    <a:ln>
+                      <a:noFill/>
+                    </a:ln>
+                  </pic:spPr>
+                </pic:pic>
+              </a:graphicData>
+            </a:graphic>
+          </wp:inline>
+        </w:drawing>
+      </w:r>
+    </w:p>
+    <w:p>
+      <w:pPr>
+        <w:rPr>
+          <w:rFonts w:asciiTheme="majorHAnsi" w:eastAsiaTheme="majorEastAsia" w:hAnsiTheme="majorHAnsi" w:cstheme="majorBidi"/>
+          <w:color w:val="2E74B5" w:themeColor="accent1" w:themeShade="BF"/>
+          <w:sz w:val="32"/>
+          <w:szCs w:val="32"/>
+        </w:rPr>
+      </w:pPr>
       <w:r>
         <w:br w:type="page"/>
       </w:r>
@@ -1450,7 +1942,7 @@
                     </pic:cNvPicPr>
                   </pic:nvPicPr>
                   <pic:blipFill>
-                    <a:blip r:embed="rId21">
+                    <a:blip r:embed="rId27">
                       <a:extLst>
                         <a:ext uri="{28A0092B-C50C-407E-A947-70E740481C1C}">
                           <a14:useLocalDpi xmlns:a14="http://schemas.microsoft.com/office/drawing/2010/main" val="0"/>
@@ -1506,7 +1998,7 @@
                     </pic:cNvPicPr>
                   </pic:nvPicPr>
                   <pic:blipFill>
-                    <a:blip r:embed="rId22">
+                    <a:blip r:embed="rId28">
                       <a:extLst>
                         <a:ext uri="{28A0092B-C50C-407E-A947-70E740481C1C}">
                           <a14:useLocalDpi xmlns:a14="http://schemas.microsoft.com/office/drawing/2010/main" val="0"/>
@@ -1568,7 +2060,7 @@
                     </pic:cNvPicPr>
                   </pic:nvPicPr>
                   <pic:blipFill>
-                    <a:blip r:embed="rId23" cstate="print">
+                    <a:blip r:embed="rId29" cstate="print">
                       <a:extLst>
                         <a:ext uri="{28A0092B-C50C-407E-A947-70E740481C1C}">
                           <a14:useLocalDpi xmlns:a14="http://schemas.microsoft.com/office/drawing/2010/main" val="0"/>
@@ -1624,7 +2116,6 @@
         <w:t>Adding your own files</w:t>
       </w:r>
     </w:p>
-    <w:p/>
     <w:p>
       <w:r>
         <w:t xml:space="preserve">You can add new systems and shape changes to </w:t>
@@ -1686,7 +2177,7 @@
                     </pic:cNvPicPr>
                   </pic:nvPicPr>
                   <pic:blipFill>
-                    <a:blip r:embed="rId24">
+                    <a:blip r:embed="rId30">
                       <a:extLst>
                         <a:ext uri="{28A0092B-C50C-407E-A947-70E740481C1C}">
                           <a14:useLocalDpi xmlns:a14="http://schemas.microsoft.com/office/drawing/2010/main" val="0"/>
@@ -1791,8 +2282,6 @@
       <w:pPr>
         <w:pStyle w:val="ListParagraph"/>
       </w:pPr>
-      <w:bookmarkStart w:id="0" w:name="_GoBack"/>
-      <w:bookmarkEnd w:id="0"/>
       <w:r>
         <w:rPr>
           <w:noProof/>
@@ -1815,7 +2304,7 @@
                     </pic:cNvPicPr>
                   </pic:nvPicPr>
                   <pic:blipFill>
-                    <a:blip r:embed="rId25">
+                    <a:blip r:embed="rId31">
                       <a:extLst>
                         <a:ext uri="{28A0092B-C50C-407E-A947-70E740481C1C}">
                           <a14:useLocalDpi xmlns:a14="http://schemas.microsoft.com/office/drawing/2010/main" val="0"/>
@@ -1947,6 +2436,92 @@
     </w:lvl>
   </w:abstractNum>
   <w:abstractNum w:abstractNumId="1" w15:restartNumberingAfterBreak="0">
+    <w:nsid w:val="17997FDA"/>
+    <w:multiLevelType w:val="hybridMultilevel"/>
+    <w:tmpl w:val="3CE8F07A"/>
+    <w:lvl w:ilvl="0" w:tplc="0409000F">
+      <w:start w:val="1"/>
+      <w:numFmt w:val="decimal"/>
+      <w:lvlText w:val="%1."/>
+      <w:lvlJc w:val="left"/>
+      <w:pPr>
+        <w:ind w:left="720" w:hanging="360"/>
+      </w:pPr>
+    </w:lvl>
+    <w:lvl w:ilvl="1" w:tplc="04090019" w:tentative="1">
+      <w:start w:val="1"/>
+      <w:numFmt w:val="lowerLetter"/>
+      <w:lvlText w:val="%2."/>
+      <w:lvlJc w:val="left"/>
+      <w:pPr>
+        <w:ind w:left="1440" w:hanging="360"/>
+      </w:pPr>
+    </w:lvl>
+    <w:lvl w:ilvl="2" w:tplc="0409001B" w:tentative="1">
+      <w:start w:val="1"/>
+      <w:numFmt w:val="lowerRoman"/>
+      <w:lvlText w:val="%3."/>
+      <w:lvlJc w:val="right"/>
+      <w:pPr>
+        <w:ind w:left="2160" w:hanging="180"/>
+      </w:pPr>
+    </w:lvl>
+    <w:lvl w:ilvl="3" w:tplc="0409000F" w:tentative="1">
+      <w:start w:val="1"/>
+      <w:numFmt w:val="decimal"/>
+      <w:lvlText w:val="%4."/>
+      <w:lvlJc w:val="left"/>
+      <w:pPr>
+        <w:ind w:left="2880" w:hanging="360"/>
+      </w:pPr>
+    </w:lvl>
+    <w:lvl w:ilvl="4" w:tplc="04090019" w:tentative="1">
+      <w:start w:val="1"/>
+      <w:numFmt w:val="lowerLetter"/>
+      <w:lvlText w:val="%5."/>
+      <w:lvlJc w:val="left"/>
+      <w:pPr>
+        <w:ind w:left="3600" w:hanging="360"/>
+      </w:pPr>
+    </w:lvl>
+    <w:lvl w:ilvl="5" w:tplc="0409001B" w:tentative="1">
+      <w:start w:val="1"/>
+      <w:numFmt w:val="lowerRoman"/>
+      <w:lvlText w:val="%6."/>
+      <w:lvlJc w:val="right"/>
+      <w:pPr>
+        <w:ind w:left="4320" w:hanging="180"/>
+      </w:pPr>
+    </w:lvl>
+    <w:lvl w:ilvl="6" w:tplc="0409000F" w:tentative="1">
+      <w:start w:val="1"/>
+      <w:numFmt w:val="decimal"/>
+      <w:lvlText w:val="%7."/>
+      <w:lvlJc w:val="left"/>
+      <w:pPr>
+        <w:ind w:left="5040" w:hanging="360"/>
+      </w:pPr>
+    </w:lvl>
+    <w:lvl w:ilvl="7" w:tplc="04090019" w:tentative="1">
+      <w:start w:val="1"/>
+      <w:numFmt w:val="lowerLetter"/>
+      <w:lvlText w:val="%8."/>
+      <w:lvlJc w:val="left"/>
+      <w:pPr>
+        <w:ind w:left="5760" w:hanging="360"/>
+      </w:pPr>
+    </w:lvl>
+    <w:lvl w:ilvl="8" w:tplc="0409001B" w:tentative="1">
+      <w:start w:val="1"/>
+      <w:numFmt w:val="lowerRoman"/>
+      <w:lvlText w:val="%9."/>
+      <w:lvlJc w:val="right"/>
+      <w:pPr>
+        <w:ind w:left="6480" w:hanging="180"/>
+      </w:pPr>
+    </w:lvl>
+  </w:abstractNum>
+  <w:abstractNum w:abstractNumId="2" w15:restartNumberingAfterBreak="0">
     <w:nsid w:val="4A1D70F5"/>
     <w:multiLevelType w:val="hybridMultilevel"/>
     <w:tmpl w:val="2DB617D2"/>
@@ -2035,7 +2610,7 @@
       </w:pPr>
     </w:lvl>
   </w:abstractNum>
-  <w:abstractNum w:abstractNumId="2" w15:restartNumberingAfterBreak="0">
+  <w:abstractNum w:abstractNumId="3" w15:restartNumberingAfterBreak="0">
     <w:nsid w:val="5723276F"/>
     <w:multiLevelType w:val="hybridMultilevel"/>
     <w:tmpl w:val="126C1F4E"/>
@@ -2121,7 +2696,7 @@
       </w:pPr>
     </w:lvl>
   </w:abstractNum>
-  <w:abstractNum w:abstractNumId="3" w15:restartNumberingAfterBreak="0">
+  <w:abstractNum w:abstractNumId="4" w15:restartNumberingAfterBreak="0">
     <w:nsid w:val="78551674"/>
     <w:multiLevelType w:val="hybridMultilevel"/>
     <w:tmpl w:val="5012384C"/>
@@ -2208,15 +2783,18 @@
     </w:lvl>
   </w:abstractNum>
   <w:num w:numId="1">
-    <w:abstractNumId w:val="3"/>
+    <w:abstractNumId w:val="4"/>
   </w:num>
   <w:num w:numId="2">
     <w:abstractNumId w:val="0"/>
   </w:num>
   <w:num w:numId="3">
+    <w:abstractNumId w:val="3"/>
+  </w:num>
+  <w:num w:numId="4">
     <w:abstractNumId w:val="2"/>
   </w:num>
-  <w:num w:numId="4">
+  <w:num w:numId="5">
     <w:abstractNumId w:val="1"/>
   </w:num>
 </w:numbering>

</xml_diff>